<commit_message>
changes to the site structure
</commit_message>
<xml_diff>
--- a/zeitgeist/concepts/lineracer/Konzeptpapier Lineracer.docx
+++ b/zeitgeist/concepts/lineracer/Konzeptpapier Lineracer.docx
@@ -113,27 +113,7 @@
                         <w:sz w:val="80"/>
                         <w:szCs w:val="80"/>
                       </w:rPr>
-                      <w:t>Konzeptpapier für Projekt „</w:t>
-                    </w:r>
-                    <w:proofErr w:type="spellStart"/>
-                    <w:r>
-                      <w:rPr>
-                        <w:rFonts w:asciiTheme="majorHAnsi" w:eastAsiaTheme="majorEastAsia" w:hAnsiTheme="majorHAnsi" w:cstheme="majorBidi"/>
-                        <w:color w:val="4F81BD" w:themeColor="accent1"/>
-                        <w:sz w:val="80"/>
-                        <w:szCs w:val="80"/>
-                      </w:rPr>
-                      <w:t>Lineracer</w:t>
-                    </w:r>
-                    <w:proofErr w:type="spellEnd"/>
-                    <w:r>
-                      <w:rPr>
-                        <w:rFonts w:asciiTheme="majorHAnsi" w:eastAsiaTheme="majorEastAsia" w:hAnsiTheme="majorHAnsi" w:cstheme="majorBidi"/>
-                        <w:color w:val="4F81BD" w:themeColor="accent1"/>
-                        <w:sz w:val="80"/>
-                        <w:szCs w:val="80"/>
-                      </w:rPr>
-                      <w:t>“</w:t>
+                      <w:t>Konzeptpapier für Projekt „Lineracer“</w:t>
                     </w:r>
                   </w:p>
                 </w:sdtContent>
@@ -148,9 +128,6 @@
                 </w:rPr>
                 <w:alias w:val="Untertitel"/>
                 <w:id w:val="13406923"/>
-                <w:placeholder>
-                  <w:docPart w:val="147902E23BBF4EE3A6AB9391955ABD95"/>
-                </w:placeholder>
                 <w:dataBinding w:prefixMappings="xmlns:ns0='http://schemas.openxmlformats.org/package/2006/metadata/core-properties' xmlns:ns1='http://purl.org/dc/elements/1.1/'" w:xpath="/ns0:coreProperties[1]/ns1:subject[1]" w:storeItemID="{6C3C8BC8-F283-45AE-878A-BAB7291924A1}"/>
                 <w:text/>
               </w:sdtPr>
@@ -254,9 +231,6 @@
                   </w:rPr>
                   <w:alias w:val="Datum"/>
                   <w:id w:val="13406932"/>
-                  <w:placeholder>
-                    <w:docPart w:val="D85447ED585F4FE3A511CE7E5D834C2C"/>
-                  </w:placeholder>
                   <w:dataBinding w:prefixMappings="xmlns:ns0='http://schemas.microsoft.com/office/2006/coverPageProps'" w:xpath="/ns0:CoverPageProperties[1]/ns0:PublishDate[1]" w:storeItemID="{55AF091B-3C7A-41E3-B477-F2FDAA23CFDA}"/>
                   <w:date w:fullDate="2008-09-13T00:00:00Z">
                     <w:dateFormat w:val="dd.MM.yyyy"/>
@@ -3972,13 +3946,8 @@
           <w:numId w:val="2"/>
         </w:numPr>
       </w:pPr>
-      <w:proofErr w:type="spellStart"/>
-      <w:r>
-        <w:t>Lineracer</w:t>
-      </w:r>
-      <w:proofErr w:type="spellEnd"/>
-      <w:r>
-        <w:t xml:space="preserve"> ist ein rundenbasiertes</w:t>
+      <w:r>
+        <w:t>Lineracer ist ein rundenbasiertes</w:t>
       </w:r>
       <w:r>
         <w:t>, strategisches</w:t>
@@ -4038,16 +4007,8 @@
         <w:rPr>
           <w:highlight w:val="yellow"/>
         </w:rPr>
-        <w:t xml:space="preserve"> -&gt; </w:t>
-      </w:r>
-      <w:proofErr w:type="spellStart"/>
-      <w:r>
-        <w:rPr>
-          <w:highlight w:val="yellow"/>
-        </w:rPr>
-        <w:t>Boosterkarten</w:t>
-      </w:r>
-      <w:proofErr w:type="spellEnd"/>
+        <w:t xml:space="preserve"> -&gt; Boosterkarten</w:t>
+      </w:r>
     </w:p>
     <w:p>
       <w:pPr>
@@ -4163,15 +4124,7 @@
         <w:t xml:space="preserve">Als zweite Gruppe </w:t>
       </w:r>
       <w:r>
-        <w:t xml:space="preserve">wird durch die Gesamttabelle und die Statistiken versucht Powergamer und </w:t>
-      </w:r>
-      <w:proofErr w:type="spellStart"/>
-      <w:r>
-        <w:t>PvP</w:t>
-      </w:r>
-      <w:proofErr w:type="spellEnd"/>
-      <w:r>
-        <w:t>-Spieler anzuziehen. Spieler sollen Spaß daran haben ihre Platzierung zu erhöhen und mehrmals hintereinander Rennen zu bestreiten, um sich zu verbessern.</w:t>
+        <w:t>wird durch die Gesamttabelle und die Statistiken versucht Powergamer und PvP-Spieler anzuziehen. Spieler sollen Spaß daran haben ihre Platzierung zu erhöhen und mehrmals hintereinander Rennen zu bestreiten, um sich zu verbessern.</w:t>
       </w:r>
     </w:p>
     <w:p>
@@ -4230,21 +4183,8 @@
           <w:numId w:val="2"/>
         </w:numPr>
       </w:pPr>
-      <w:proofErr w:type="spellStart"/>
-      <w:r>
-        <w:t>Lineracer</w:t>
-      </w:r>
-      <w:proofErr w:type="spellEnd"/>
-      <w:r>
-        <w:t xml:space="preserve"> soll möglichst </w:t>
-      </w:r>
-      <w:proofErr w:type="spellStart"/>
-      <w:r>
-        <w:t>einsteigerfreundlich</w:t>
-      </w:r>
-      <w:proofErr w:type="spellEnd"/>
-      <w:r>
-        <w:t xml:space="preserve"> sein, so dass auch mit Browserspielen </w:t>
+      <w:r>
+        <w:t xml:space="preserve">Lineracer soll möglichst einsteigerfreundlich sein, so dass auch mit Browserspielen </w:t>
       </w:r>
       <w:r>
         <w:t xml:space="preserve">(oder Computerspielen allgemein) </w:t>
@@ -4310,15 +4250,7 @@
         </w:numPr>
       </w:pPr>
       <w:r>
-        <w:t xml:space="preserve">Dadurch, dass sich die Spieler durch Tabellen und Statistiken miteinander messen, soll eine Langzeitmotivation für </w:t>
-      </w:r>
-      <w:proofErr w:type="spellStart"/>
-      <w:r>
-        <w:t>PvP</w:t>
-      </w:r>
-      <w:proofErr w:type="spellEnd"/>
-      <w:r>
-        <w:t>-Spieler entstehen.</w:t>
+        <w:t>Dadurch, dass sich die Spieler durch Tabellen und Statistiken miteinander messen, soll eine Langzeitmotivation für PvP-Spieler entstehen.</w:t>
       </w:r>
     </w:p>
     <w:p>
@@ -4357,39 +4289,15 @@
     </w:p>
     <w:p>
       <w:r>
-        <w:t xml:space="preserve">Jeder Spieler mit einer gültigen E-Mail-Adresse kann sich für </w:t>
-      </w:r>
-      <w:proofErr w:type="spellStart"/>
-      <w:r>
-        <w:t>Lineracer</w:t>
-      </w:r>
-      <w:proofErr w:type="spellEnd"/>
-      <w:r>
-        <w:t xml:space="preserve"> anmelden. Pro Adresse ist jeweils nur ein Konto möglich. Alle Spieldaten eines Spielers werden an sein Spielerkonto gebunden. Es ist nicht möglich Spieldaten von einem Konto auf ein anderes zu transferieren.</w:t>
-      </w:r>
-    </w:p>
-    <w:p>
-      <w:r>
-        <w:t xml:space="preserve">Das Profil eines Spielers ist die für alle im Spiel sichtbare Repräsentation des Spielerkontos. In seinem Profil kann ein Spieler persönliche Daten über sich bzw. seinen </w:t>
-      </w:r>
-      <w:proofErr w:type="spellStart"/>
-      <w:r>
-        <w:t>Avatar</w:t>
-      </w:r>
-      <w:proofErr w:type="spellEnd"/>
-      <w:r>
-        <w:t xml:space="preserve"> eintragen</w:t>
-      </w:r>
-      <w:r>
-        <w:t xml:space="preserve"> und die Darstellung des </w:t>
-      </w:r>
-      <w:proofErr w:type="spellStart"/>
-      <w:r>
-        <w:t>Avatars</w:t>
-      </w:r>
-      <w:proofErr w:type="spellEnd"/>
-      <w:r>
-        <w:t xml:space="preserve"> bestimmen (Profilbild und Fahrzeug). Das Profil enthält darüber hinaus automatisch eingetragene Inhalte wie Auszeichnungen, Statistiken der bisherigen Rennen etc.</w:t>
+        <w:t>Jeder Spieler mit einer gültigen E-Mail-Adresse kann sich für Lineracer anmelden. Pro Adresse ist jeweils nur ein Konto möglich. Alle Spieldaten eines Spielers werden an sein Spielerkonto gebunden. Es ist nicht möglich Spieldaten von einem Konto auf ein anderes zu transferieren.</w:t>
+      </w:r>
+    </w:p>
+    <w:p>
+      <w:r>
+        <w:t>Das Profil eines Spielers ist die für alle im Spiel sichtbare Repräsentation des Spielerkontos. In seinem Profil kann ein Spieler persönliche Daten über sich bzw. seinen Avatar eintragen</w:t>
+      </w:r>
+      <w:r>
+        <w:t xml:space="preserve"> und die Darstellung des Avatars bestimmen (Profilbild und Fahrzeug). Das Profil enthält darüber hinaus automatisch eingetragene Inhalte wie Auszeichnungen, Statistiken der bisherigen Rennen etc.</w:t>
       </w:r>
     </w:p>
     <w:p>
@@ -4575,14 +4483,12 @@
       <w:r>
         <w:t xml:space="preserve">Jeder Spieler, der am Zug ist, kann in seinem Besitz befindliche </w:t>
       </w:r>
-      <w:proofErr w:type="spellStart"/>
       <w:r>
         <w:rPr>
           <w:i/>
         </w:rPr>
         <w:t>Boosterkarten</w:t>
       </w:r>
-      <w:proofErr w:type="spellEnd"/>
       <w:r>
         <w:t xml:space="preserve"> ausspielen. Diese haben direkte oder indirekte Auswirkungen auf das Spielgeschehen: auf die Geschwindi</w:t>
       </w:r>
@@ -4590,26 +4496,10 @@
         <w:t xml:space="preserve">gkeit oder Position der Spieler, auf die Reihenfolge der Züge etc. </w:t>
       </w:r>
       <w:r>
-        <w:t xml:space="preserve">Der Rennleiter kann bei der Eröffnung des Spiels bestimmen, ob </w:t>
-      </w:r>
-      <w:proofErr w:type="spellStart"/>
-      <w:r>
-        <w:t>Boosterkarten</w:t>
-      </w:r>
-      <w:proofErr w:type="spellEnd"/>
-      <w:r>
-        <w:t xml:space="preserve"> in der Spielrunde erlaubt sind oder nicht. </w:t>
-      </w:r>
-      <w:r>
-        <w:t xml:space="preserve">Mehr zu </w:t>
-      </w:r>
-      <w:proofErr w:type="spellStart"/>
-      <w:r>
-        <w:t>Boosterkarten</w:t>
-      </w:r>
-      <w:proofErr w:type="spellEnd"/>
-      <w:r>
-        <w:t xml:space="preserve"> in den folgenden Abschnitten.</w:t>
+        <w:t xml:space="preserve">Der Rennleiter kann bei der Eröffnung des Spiels bestimmen, ob Boosterkarten in der Spielrunde erlaubt sind oder nicht. </w:t>
+      </w:r>
+      <w:r>
+        <w:t>Mehr zu Boosterkarten in den folgenden Abschnitten.</w:t>
       </w:r>
     </w:p>
     <w:p>
@@ -4630,15 +4520,7 @@
       </w:pPr>
       <w:r>
         <w:lastRenderedPageBreak/>
-        <w:t xml:space="preserve">Der Spieler, der zuerst die Ziellinie überquert ist der Gewinner. Je nach Anzahl der Mitspieler folgt der Zweit-, Dritt- und </w:t>
-      </w:r>
-      <w:proofErr w:type="spellStart"/>
-      <w:r>
-        <w:t>Viertplatzierte</w:t>
-      </w:r>
-      <w:proofErr w:type="spellEnd"/>
-      <w:r>
-        <w:t>.</w:t>
+        <w:t>Der Spieler, der zuerst die Ziellinie überquert ist der Gewinner. Je nach Anzahl der Mitspieler folgt der Zweit-, Dritt- und Viertplatzierte.</w:t>
       </w:r>
       <w:r>
         <w:t xml:space="preserve"> Nachdem alle Spieler im Ziel sind erhält jeder Spieler eine persönliche Auswertung des Spiels. </w:t>
@@ -4677,23 +4559,7 @@
     </w:p>
     <w:p>
       <w:r>
-        <w:t xml:space="preserve">Rennpunkte sind die Währung von </w:t>
-      </w:r>
-      <w:proofErr w:type="spellStart"/>
-      <w:r>
-        <w:t>Lineracer</w:t>
-      </w:r>
-      <w:proofErr w:type="spellEnd"/>
-      <w:r>
-        <w:t xml:space="preserve">. Alle im Spiel vorhandenen und zu kaufenden Artikel können mit Rennpunkten erworben werden. Jeder Spieler hat ein Konto mit seinen aktuellen Rennpunkten, welches er jederzeit einsehen und im spieleigenen Shop gegen Artikel tauschen kann. Artikel sind in </w:t>
-      </w:r>
-      <w:proofErr w:type="spellStart"/>
-      <w:r>
-        <w:t>Lineracer</w:t>
-      </w:r>
-      <w:proofErr w:type="spellEnd"/>
-      <w:r>
-        <w:t xml:space="preserve"> alle spielerweiternden Inhalte, beispielsweise neue Rennstrecken, individuelle Fahrzeuge etc.</w:t>
+        <w:t>Rennpunkte sind die Währung von Lineracer. Alle im Spiel vorhandenen und zu kaufenden Artikel können mit Rennpunkten erworben werden. Jeder Spieler hat ein Konto mit seinen aktuellen Rennpunkten, welches er jederzeit einsehen und im spieleigenen Shop gegen Artikel tauschen kann. Artikel sind in Lineracer alle spielerweiternden Inhalte, beispielsweise neue Rennstrecken, individuelle Fahrzeuge etc.</w:t>
       </w:r>
     </w:p>
     <w:p>
@@ -4780,23 +4646,7 @@
     </w:p>
     <w:p>
       <w:r>
-        <w:t>Rennpunkte können gegen Geld gekauft werden. Der Kauf findet direkt auf der Webseite durch elektronische Bezahlmöglichkeiten statt (</w:t>
-      </w:r>
-      <w:proofErr w:type="spellStart"/>
-      <w:r>
-        <w:t>PayPal</w:t>
-      </w:r>
-      <w:proofErr w:type="spellEnd"/>
-      <w:r>
-        <w:t xml:space="preserve"> oder </w:t>
-      </w:r>
-      <w:proofErr w:type="spellStart"/>
-      <w:r>
-        <w:t>Micropayment</w:t>
-      </w:r>
-      <w:proofErr w:type="spellEnd"/>
-      <w:r>
-        <w:t>-Dienstleister). Nach der Bestätigung durch den Dienstleister stehen die Rennpunkte dem Spieler direkt zur Verfügung.</w:t>
+        <w:t>Rennpunkte können gegen Geld gekauft werden. Der Kauf findet direkt auf der Webseite durch elektronische Bezahlmöglichkeiten statt (PayPal oder Micropayment-Dienstleister). Nach der Bestätigung durch den Dienstleister stehen die Rennpunkte dem Spieler direkt zur Verfügung.</w:t>
       </w:r>
     </w:p>
     <w:p>
@@ -4893,86 +4743,34 @@
         <w:pStyle w:val="berschrift2"/>
       </w:pPr>
       <w:bookmarkStart w:id="12" w:name="_Toc194717575"/>
-      <w:proofErr w:type="spellStart"/>
       <w:r>
         <w:lastRenderedPageBreak/>
         <w:t>Boosterkarten</w:t>
       </w:r>
       <w:bookmarkEnd w:id="12"/>
-      <w:proofErr w:type="spellEnd"/>
-    </w:p>
-    <w:p>
-      <w:proofErr w:type="spellStart"/>
-      <w:r>
-        <w:t>Boosterkarten</w:t>
-      </w:r>
-      <w:proofErr w:type="spellEnd"/>
-      <w:r>
-        <w:t xml:space="preserve"> werden durch Sammelkarten repräsentiert, die ein Spieler erwerben kann. </w:t>
-      </w:r>
-      <w:r>
-        <w:t xml:space="preserve">Aktive </w:t>
-      </w:r>
-      <w:proofErr w:type="spellStart"/>
-      <w:r>
-        <w:t>Boosterkarten</w:t>
-      </w:r>
-      <w:proofErr w:type="spellEnd"/>
-      <w:r>
-        <w:t xml:space="preserve"> können in einer laufenden Spielrunde von dem Spieler ausgespielt werden, wenn er am Zug ist. Die Karten sind mit Ereigniskarten vergleichbar und wirken sich direkt auf das Renngeschehen aus.</w:t>
-      </w:r>
-      <w:r>
-        <w:t xml:space="preserve"> Passive </w:t>
-      </w:r>
-      <w:proofErr w:type="spellStart"/>
-      <w:r>
-        <w:t>Boosterkarten</w:t>
-      </w:r>
-      <w:proofErr w:type="spellEnd"/>
-      <w:r>
-        <w:t xml:space="preserve"> stehen für Spielinhalte, die dem Spieler mit Besitz der Karte zugänglich sind.</w:t>
-      </w:r>
-    </w:p>
-    <w:p>
-      <w:r>
-        <w:t xml:space="preserve">Jede </w:t>
-      </w:r>
-      <w:proofErr w:type="spellStart"/>
-      <w:r>
-        <w:t>Boosterkarte</w:t>
-      </w:r>
-      <w:proofErr w:type="spellEnd"/>
-      <w:r>
-        <w:t xml:space="preserve"> hat einen Seltenheitswert: Normal, Selten oder Sehr Selten. Der Seltenheitswert repräsentiert die Mächtigkeit einer aktiven Karte. Je seltener die Karte, desto größer sind die Eingriffsmöglichkeiten auf das Spielgeschehen. Bei passiven Karten repräsentiert der Seltenheitswert, wie oft der Inhalt im Spiel im Umlauf sein soll.</w:t>
+    </w:p>
+    <w:p>
+      <w:r>
+        <w:t xml:space="preserve">Boosterkarten werden durch Sammelkarten repräsentiert, die ein Spieler erwerben kann. </w:t>
+      </w:r>
+      <w:r>
+        <w:t>Aktive Boosterkarten können in einer laufenden Spielrunde von dem Spieler ausgespielt werden, wenn er am Zug ist. Die Karten sind mit Ereigniskarten vergleichbar und wirken sich direkt auf das Renngeschehen aus.</w:t>
+      </w:r>
+      <w:r>
+        <w:t xml:space="preserve"> Passive Boosterkarten stehen für Spielinhalte, die dem Spieler mit Besitz der Karte zugänglich sind.</w:t>
+      </w:r>
+    </w:p>
+    <w:p>
+      <w:r>
+        <w:t>Jede Boosterkarte hat einen Seltenheitswert: Normal, Selten oder Sehr Selten. Der Seltenheitswert repräsentiert die Mächtigkeit einer aktiven Karte. Je seltener die Karte, desto größer sind die Eingriffsmöglichkeiten auf das Spielgeschehen. Bei passiven Karten repräsentiert der Seltenheitswert, wie oft der Inhalt im Spiel im Umlauf sein soll.</w:t>
       </w:r>
       <w:r>
         <w:t xml:space="preserve"> Passive Karten sind prinzipiell mindestens Selten.</w:t>
       </w:r>
     </w:p>
     <w:p>
-      <w:proofErr w:type="spellStart"/>
-      <w:r>
-        <w:t>Boosterkarten</w:t>
-      </w:r>
-      <w:proofErr w:type="spellEnd"/>
-      <w:r>
-        <w:t xml:space="preserve"> können von Spielern in sogenannten </w:t>
-      </w:r>
-      <w:proofErr w:type="spellStart"/>
-      <w:r>
-        <w:t>Booster</w:t>
-      </w:r>
-      <w:proofErr w:type="spellEnd"/>
-      <w:r>
-        <w:t xml:space="preserve"> Packs erworben werden. Diese sind Pakete mit (je nach Größe) einer Anzahl von </w:t>
-      </w:r>
-      <w:proofErr w:type="spellStart"/>
-      <w:r>
-        <w:t>Boosterkarten</w:t>
-      </w:r>
-      <w:proofErr w:type="spellEnd"/>
-      <w:r>
-        <w:t>. Der Inhalt dieser Pakete ist zufällig. Ein Spieler kann sich also nicht die Karten heraussuchen, die er erwerben möchte, sondern kauft sie blind. Je nach Paket sind Karten mit entsprechendem Seltenheitswert enthalten.</w:t>
+      <w:r>
+        <w:t>Boosterkarten können von Spielern in sogenannten Booster Packs erworben werden. Diese sind Pakete mit (je nach Größe) einer Anzahl von Boosterkarten. Der Inhalt dieser Pakete ist zufällig. Ein Spieler kann sich also nicht die Karten heraussuchen, die er erwerben möchte, sondern kauft sie blind. Je nach Paket sind Karten mit entsprechendem Seltenheitswert enthalten.</w:t>
       </w:r>
     </w:p>
     <w:tbl>
@@ -5264,25 +5062,16 @@
     <w:p>
       <w:r>
         <w:br/>
-      </w:r>
-      <w:proofErr w:type="spellStart"/>
+        <w:t>Boosterkarten sind nicht übertragbar und an einen Spieler gebunden, sobald er sie erwirbt.</w:t>
+      </w:r>
+    </w:p>
+    <w:p>
+      <w:r>
+        <w:t xml:space="preserve">Beispiele für </w:t>
+      </w:r>
       <w:r>
         <w:t>Boosterkarten</w:t>
       </w:r>
-      <w:proofErr w:type="spellEnd"/>
-      <w:r>
-        <w:t xml:space="preserve"> sind nicht übertragbar und an einen Spieler gebunden, sobald er sie erwirbt.</w:t>
-      </w:r>
-    </w:p>
-    <w:p>
-      <w:r>
-        <w:t xml:space="preserve">Beispiele für </w:t>
-      </w:r>
-      <w:proofErr w:type="spellStart"/>
-      <w:r>
-        <w:t>Boosterkarten</w:t>
-      </w:r>
-      <w:proofErr w:type="spellEnd"/>
       <w:r>
         <w:t xml:space="preserve"> können sein: </w:t>
       </w:r>
@@ -5360,21 +5149,8 @@
       </w:r>
     </w:p>
     <w:p>
-      <w:proofErr w:type="spellStart"/>
-      <w:r>
-        <w:t>Boosterkarten</w:t>
-      </w:r>
-      <w:proofErr w:type="spellEnd"/>
-      <w:r>
-        <w:t xml:space="preserve"> sollen eine Variable in den ansonsten statischen Rennstrecken sein. Dabei sind </w:t>
-      </w:r>
-      <w:proofErr w:type="spellStart"/>
-      <w:r>
-        <w:t>Boosterkarten</w:t>
-      </w:r>
-      <w:proofErr w:type="spellEnd"/>
-      <w:r>
-        <w:t xml:space="preserve"> vorsichtig zu behandeln. Sie dürfen nur strategisch eingesetzt den Sieg ausmachen. Keine Karte für sich darf so mächtig sein, dass sie einen automatisch</w:t>
+      <w:r>
+        <w:t>Boosterkarten sollen eine Variable in den ansonsten statischen Rennstrecken sein. Dabei sind Boosterkarten vorsichtig zu behandeln. Sie dürfen nur strategisch eingesetzt den Sieg ausmachen. Keine Karte für sich darf so mächtig sein, dass sie einen automatisch</w:t>
       </w:r>
       <w:r>
         <w:t>en Sieg für den Spieler bedeutet</w:t>
@@ -5411,15 +5187,7 @@
     </w:p>
     <w:p>
       <w:r>
-        <w:t xml:space="preserve">Auszeichnungen lassen sich durch spielen von </w:t>
-      </w:r>
-      <w:proofErr w:type="spellStart"/>
-      <w:r>
-        <w:t>Lineracer</w:t>
-      </w:r>
-      <w:proofErr w:type="spellEnd"/>
-      <w:r>
-        <w:t xml:space="preserve"> freispielen. Es sind Belohnungen für erreichte Ziele im Spiel. Auszeichnungen eines Spielers werden für alle sichtbar in seinem Profil angezeigt, nachdem er sie erreicht hat. Darüber hinaus erhält ein Spieler mit dem Erreichen des Ziels eine Anzahl von Rennpunkten.</w:t>
+        <w:t>Auszeichnungen lassen sich durch spielen von Lineracer freispielen. Es sind Belohnungen für erreichte Ziele im Spiel. Auszeichnungen eines Spielers werden für alle sichtbar in seinem Profil angezeigt, nachdem er sie erreicht hat. Darüber hinaus erhält ein Spieler mit dem Erreichen des Ziels eine Anzahl von Rennpunkten.</w:t>
       </w:r>
     </w:p>
     <w:p>
@@ -5587,15 +5355,7 @@
         <w:t xml:space="preserve">Jeder Spieler hat grundsätzlich die frei verfügbaren Rennstrecken freigeschaltet. Weitere Rennstrecken kann er entweder </w:t>
       </w:r>
       <w:r>
-        <w:t>kaufen oder durch passive Mittel freischalten (</w:t>
-      </w:r>
-      <w:proofErr w:type="spellStart"/>
-      <w:r>
-        <w:t>Boosterkarten</w:t>
-      </w:r>
-      <w:proofErr w:type="spellEnd"/>
-      <w:r>
-        <w:t>, Belohnungen).</w:t>
+        <w:t>kaufen oder durch passive Mittel freischalten (Boosterkarten, Belohnungen).</w:t>
       </w:r>
     </w:p>
     <w:p>
@@ -5688,16 +5448,10 @@
       <w:pPr>
         <w:pStyle w:val="berschrift1"/>
       </w:pPr>
-      <w:bookmarkStart w:id="15" w:name="_Toc194717578"/>
+      <w:bookmarkStart w:id="15" w:name="_Toc194717580"/>
       <w:r>
         <w:lastRenderedPageBreak/>
-        <w:t>Komponenten</w:t>
-      </w:r>
-      <w:r>
-        <w:t xml:space="preserve"> </w:t>
-      </w:r>
-      <w:r>
-        <w:t>und Ablauf</w:t>
+        <w:t>Spielablauf</w:t>
       </w:r>
       <w:bookmarkEnd w:id="15"/>
     </w:p>
@@ -5705,336 +5459,11 @@
       <w:pPr>
         <w:pStyle w:val="berschrift2"/>
       </w:pPr>
-      <w:bookmarkStart w:id="16" w:name="_Toc194717579"/>
-      <w:r>
-        <w:t>Ablaufdiagramm der Komponenten</w:t>
+      <w:bookmarkStart w:id="16" w:name="_Toc194717581"/>
+      <w:r>
+        <w:t>Rennen erstellen</w:t>
       </w:r>
       <w:bookmarkEnd w:id="16"/>
-    </w:p>
-    <w:p/>
-    <w:p>
-      <w:pPr>
-        <w:rPr>
-          <w:noProof/>
-          <w:lang w:eastAsia="de-DE"/>
-        </w:rPr>
-      </w:pPr>
-      <w:r>
-        <w:rPr>
-          <w:noProof/>
-          <w:lang w:eastAsia="de-DE"/>
-        </w:rPr>
-        <w:drawing>
-          <wp:inline distT="0" distB="0" distL="0" distR="0">
-            <wp:extent cx="5762625" cy="4666615"/>
-            <wp:effectExtent l="19050" t="0" r="9525" b="0"/>
-            <wp:docPr id="1" name="Bild 1" descr="D:\text\konzepte\lineracer\Struktur Webseite.png"/>
-            <wp:cNvGraphicFramePr>
-              <a:graphicFrameLocks xmlns:a="http://schemas.openxmlformats.org/drawingml/2006/main" noChangeAspect="1"/>
-            </wp:cNvGraphicFramePr>
-            <a:graphic xmlns:a="http://schemas.openxmlformats.org/drawingml/2006/main">
-              <a:graphicData uri="http://schemas.openxmlformats.org/drawingml/2006/picture">
-                <pic:pic xmlns:pic="http://schemas.openxmlformats.org/drawingml/2006/picture">
-                  <pic:nvPicPr>
-                    <pic:cNvPr id="0" name="Picture 1" descr="D:\text\konzepte\lineracer\Struktur Webseite.png"/>
-                    <pic:cNvPicPr>
-                      <a:picLocks noChangeAspect="1" noChangeArrowheads="1"/>
-                    </pic:cNvPicPr>
-                  </pic:nvPicPr>
-                  <pic:blipFill>
-                    <a:blip r:embed="rId11"/>
-                    <a:srcRect/>
-                    <a:stretch>
-                      <a:fillRect/>
-                    </a:stretch>
-                  </pic:blipFill>
-                  <pic:spPr bwMode="auto">
-                    <a:xfrm>
-                      <a:off x="0" y="0"/>
-                      <a:ext cx="5762625" cy="4666615"/>
-                    </a:xfrm>
-                    <a:prstGeom prst="rect">
-                      <a:avLst/>
-                    </a:prstGeom>
-                    <a:noFill/>
-                    <a:ln w="9525">
-                      <a:noFill/>
-                      <a:miter lim="800000"/>
-                      <a:headEnd/>
-                      <a:tailEnd/>
-                    </a:ln>
-                  </pic:spPr>
-                </pic:pic>
-              </a:graphicData>
-            </a:graphic>
-          </wp:inline>
-        </w:drawing>
-      </w:r>
-    </w:p>
-    <w:p>
-      <w:pPr>
-        <w:pStyle w:val="berschrift2"/>
-      </w:pPr>
-    </w:p>
-    <w:p>
-      <w:r>
-        <w:t>Startseite (nicht eingeloggt)</w:t>
-      </w:r>
-    </w:p>
-    <w:p>
-      <w:r>
-        <w:t>Linke Box:</w:t>
-      </w:r>
-    </w:p>
-    <w:p>
-      <w:pPr>
-        <w:pStyle w:val="Listenabsatz"/>
-        <w:numPr>
-          <w:ilvl w:val="0"/>
-          <w:numId w:val="18"/>
-        </w:numPr>
-      </w:pPr>
-      <w:r>
-        <w:t>Boxentalk</w:t>
-      </w:r>
-    </w:p>
-    <w:p>
-      <w:pPr>
-        <w:pStyle w:val="Listenabsatz"/>
-        <w:numPr>
-          <w:ilvl w:val="0"/>
-          <w:numId w:val="18"/>
-        </w:numPr>
-      </w:pPr>
-      <w:r>
-        <w:t>Spielbeschreibung -&gt; Probefahrt</w:t>
-      </w:r>
-    </w:p>
-    <w:p>
-      <w:pPr>
-        <w:pStyle w:val="Listenabsatz"/>
-        <w:numPr>
-          <w:ilvl w:val="0"/>
-          <w:numId w:val="18"/>
-        </w:numPr>
-      </w:pPr>
-      <w:proofErr w:type="spellStart"/>
-      <w:r>
-        <w:t>Shopbeschreibung</w:t>
-      </w:r>
-      <w:proofErr w:type="spellEnd"/>
-      <w:r>
-        <w:t xml:space="preserve"> -&gt; Shop</w:t>
-      </w:r>
-    </w:p>
-    <w:p>
-      <w:pPr>
-        <w:pStyle w:val="Listenabsatz"/>
-        <w:numPr>
-          <w:ilvl w:val="0"/>
-          <w:numId w:val="18"/>
-        </w:numPr>
-      </w:pPr>
-      <w:proofErr w:type="spellStart"/>
-      <w:r>
-        <w:t>Screenshots</w:t>
-      </w:r>
-      <w:proofErr w:type="spellEnd"/>
-    </w:p>
-    <w:p>
-      <w:pPr>
-        <w:pStyle w:val="Listenabsatz"/>
-        <w:numPr>
-          <w:ilvl w:val="0"/>
-          <w:numId w:val="18"/>
-        </w:numPr>
-      </w:pPr>
-      <w:r>
-        <w:t>[Neu anmelden]</w:t>
-      </w:r>
-    </w:p>
-    <w:p>
-      <w:r>
-        <w:t>Rechte Box:</w:t>
-      </w:r>
-    </w:p>
-    <w:p>
-      <w:pPr>
-        <w:pStyle w:val="Listenabsatz"/>
-        <w:numPr>
-          <w:ilvl w:val="0"/>
-          <w:numId w:val="18"/>
-        </w:numPr>
-      </w:pPr>
-      <w:proofErr w:type="spellStart"/>
-      <w:r>
-        <w:t>Leaderboard</w:t>
-      </w:r>
-      <w:proofErr w:type="spellEnd"/>
-      <w:r>
-        <w:t xml:space="preserve"> -&gt; Profil</w:t>
-      </w:r>
-    </w:p>
-    <w:p>
-      <w:pPr>
-        <w:pStyle w:val="Listenabsatz"/>
-        <w:numPr>
-          <w:ilvl w:val="0"/>
-          <w:numId w:val="18"/>
-        </w:numPr>
-      </w:pPr>
-      <w:r>
-        <w:t>Fahrerlager -&gt; Profil</w:t>
-      </w:r>
-    </w:p>
-    <w:p>
-      <w:r>
-        <w:t>Startseite (eingeloggt)</w:t>
-      </w:r>
-    </w:p>
-    <w:p>
-      <w:r>
-        <w:lastRenderedPageBreak/>
-        <w:t>Linke Box:</w:t>
-      </w:r>
-    </w:p>
-    <w:p>
-      <w:pPr>
-        <w:pStyle w:val="Listenabsatz"/>
-        <w:numPr>
-          <w:ilvl w:val="0"/>
-          <w:numId w:val="18"/>
-        </w:numPr>
-      </w:pPr>
-      <w:r>
-        <w:t>Boxentalk</w:t>
-      </w:r>
-    </w:p>
-    <w:p>
-      <w:pPr>
-        <w:pStyle w:val="Listenabsatz"/>
-        <w:numPr>
-          <w:ilvl w:val="0"/>
-          <w:numId w:val="18"/>
-        </w:numPr>
-      </w:pPr>
-      <w:r>
-        <w:t>(Persönliche Nachrichten)</w:t>
-      </w:r>
-    </w:p>
-    <w:p>
-      <w:r>
-        <w:t>Rechte Box:</w:t>
-      </w:r>
-    </w:p>
-    <w:p>
-      <w:pPr>
-        <w:pStyle w:val="Listenabsatz"/>
-        <w:numPr>
-          <w:ilvl w:val="0"/>
-          <w:numId w:val="18"/>
-        </w:numPr>
-      </w:pPr>
-      <w:proofErr w:type="spellStart"/>
-      <w:r>
-        <w:t>Leaderboard</w:t>
-      </w:r>
-      <w:proofErr w:type="spellEnd"/>
-      <w:r>
-        <w:t xml:space="preserve"> -&gt; Profil</w:t>
-      </w:r>
-    </w:p>
-    <w:p>
-      <w:pPr>
-        <w:pStyle w:val="Listenabsatz"/>
-        <w:numPr>
-          <w:ilvl w:val="0"/>
-          <w:numId w:val="18"/>
-        </w:numPr>
-      </w:pPr>
-      <w:r>
-        <w:t>Fahrerlager -&gt; Profil</w:t>
-      </w:r>
-    </w:p>
-    <w:p>
-      <w:r>
-        <w:t>Oben in der Login-Box erscheint wenn eingeloggt [</w:t>
-      </w:r>
-      <w:proofErr w:type="spellStart"/>
-      <w:r>
-        <w:t>Logout</w:t>
-      </w:r>
-      <w:proofErr w:type="spellEnd"/>
-      <w:r>
-        <w:t>] und [Profil].</w:t>
-      </w:r>
-      <w:r>
-        <w:t xml:space="preserve"> Daneben die aktuelle Anzahl der Rennpunkte (und das alllgemeine Ranking).</w:t>
-      </w:r>
-    </w:p>
-    <w:p>
-      <w:r>
-        <w:t>Wenn eingeloggt werden oben Menüreiter angezeigt, darunter Header-Grafiken mit halber Höhe der Flash-Bühne. Darunter der Content.</w:t>
-      </w:r>
-    </w:p>
-    <w:p>
-      <w:r>
-        <w:t>Lobby (nur eingeloggt)</w:t>
-      </w:r>
-    </w:p>
-    <w:p>
-      <w:r>
-        <w:t>Linke Box:</w:t>
-      </w:r>
-    </w:p>
-    <w:p>
-      <w:pPr>
-        <w:pStyle w:val="Listenabsatz"/>
-        <w:numPr>
-          <w:ilvl w:val="0"/>
-          <w:numId w:val="18"/>
-        </w:numPr>
-      </w:pPr>
-      <w:r>
-        <w:t>Lobby mit laufenden Spielen</w:t>
-      </w:r>
-    </w:p>
-    <w:p>
-      <w:r>
-        <w:t>Rechte Box:</w:t>
-      </w:r>
-    </w:p>
-    <w:p>
-      <w:pPr>
-        <w:pStyle w:val="Listenabsatz"/>
-        <w:numPr>
-          <w:ilvl w:val="0"/>
-          <w:numId w:val="18"/>
-        </w:numPr>
-      </w:pPr>
-      <w:r>
-        <w:t>Neues Spiel erstellen</w:t>
-      </w:r>
-    </w:p>
-    <w:p>
-      <w:pPr>
-        <w:pStyle w:val="berschrift2"/>
-      </w:pPr>
-      <w:bookmarkStart w:id="17" w:name="_Toc194717580"/>
-      <w:r>
-        <w:t>Spielablauf</w:t>
-      </w:r>
-      <w:bookmarkEnd w:id="17"/>
-    </w:p>
-    <w:p>
-      <w:pPr>
-        <w:pStyle w:val="berschrift3"/>
-      </w:pPr>
-      <w:bookmarkStart w:id="18" w:name="_Toc194717581"/>
-      <w:r>
-        <w:t>Rennen erstellen</w:t>
-      </w:r>
-      <w:bookmarkEnd w:id="18"/>
     </w:p>
     <w:p>
       <w:r>
@@ -6079,13 +5508,8 @@
           <w:numId w:val="10"/>
         </w:numPr>
       </w:pPr>
-      <w:proofErr w:type="spellStart"/>
-      <w:r>
-        <w:t>Boosterkarten</w:t>
-      </w:r>
-      <w:proofErr w:type="spellEnd"/>
-      <w:r>
-        <w:t xml:space="preserve"> erlaubt/nicht erlaubt</w:t>
+      <w:r>
+        <w:t>Boosterkarten erlaubt/nicht erlaubt</w:t>
       </w:r>
     </w:p>
     <w:p>
@@ -6095,154 +5519,114 @@
     </w:p>
     <w:p>
       <w:pPr>
-        <w:pStyle w:val="berschrift3"/>
-      </w:pPr>
-      <w:bookmarkStart w:id="19" w:name="_Toc194717582"/>
+        <w:pStyle w:val="berschrift2"/>
+      </w:pPr>
+      <w:bookmarkStart w:id="17" w:name="_Toc194717582"/>
       <w:r>
         <w:t>Lobby</w:t>
       </w:r>
+      <w:bookmarkEnd w:id="17"/>
+    </w:p>
+    <w:p>
+      <w:r>
+        <w:t>In der Lobby sehen alle Spieler die aktuell von Rennleitern erstellten, passiven Spielrunden mit den vom Rennleiter definierten Spieleigenschaften. Sie können nun in eine der freien Spielrunden einsteigen und gelangen dann in das Teilnehmerfeld.</w:t>
+      </w:r>
+    </w:p>
+    <w:p>
+      <w:pPr>
+        <w:pStyle w:val="berschrift2"/>
+      </w:pPr>
+      <w:bookmarkStart w:id="18" w:name="_Toc194717583"/>
+      <w:r>
+        <w:t>Teilnehmerfeld</w:t>
+      </w:r>
+      <w:bookmarkEnd w:id="18"/>
+    </w:p>
+    <w:p>
+      <w:r>
+        <w:t>Im Teilnehmerfeld warten die angemeldeten Spieler für eine erstellte Spielrunde darauf, dass das Spiel vom Rennleiter aktiviert wird. Sie sehen die Eigenschaften der Spielrunde, sowie die Profile ihrer Mitspieler, die ebenfalls an der Runde teilnehmen wollen.</w:t>
+      </w:r>
+    </w:p>
+    <w:p>
+      <w:r>
+        <w:t>Sobald der Rennleiter das Spiel aktiviert gelangen alle Spieler zum eigentlichen Spiel und die Runde wird aktiv geschaltet.</w:t>
+      </w:r>
+    </w:p>
+    <w:p>
+      <w:pPr>
+        <w:pStyle w:val="berschrift2"/>
+      </w:pPr>
+      <w:bookmarkStart w:id="19" w:name="_Toc194717584"/>
+      <w:r>
+        <w:t>Spiel</w:t>
+      </w:r>
       <w:bookmarkEnd w:id="19"/>
     </w:p>
     <w:p>
       <w:r>
-        <w:t>In der Lobby sehen alle Spieler die aktuell von Rennleitern erstellten, passiven Spielrunden mit den vom Rennleiter definierten Spieleigenschaften. Sie können nun in eine der freien Spielrunden einsteigen und gelangen dann in das Teilnehmerfeld.</w:t>
-      </w:r>
-    </w:p>
-    <w:p>
-      <w:pPr>
-        <w:pStyle w:val="berschrift3"/>
-      </w:pPr>
-      <w:bookmarkStart w:id="20" w:name="_Toc194717583"/>
-      <w:r>
-        <w:t>Teilnehmerfeld</w:t>
+        <w:t>Das Spiel erfolgt, wie bereits in Abschnitt 3.2 „Spielablauf“ geschildert. Wenn alle Spieler die Spielrunde beendet haben, werden alle Spieler auf die Spielauswertung geleitet.</w:t>
+      </w:r>
+    </w:p>
+    <w:p>
+      <w:pPr>
+        <w:pStyle w:val="berschrift2"/>
+      </w:pPr>
+      <w:bookmarkStart w:id="20" w:name="_Toc194717585"/>
+      <w:r>
+        <w:t>Spielauswertung</w:t>
       </w:r>
       <w:bookmarkEnd w:id="20"/>
     </w:p>
     <w:p>
       <w:r>
-        <w:t>Im Teilnehmerfeld warten die angemeldeten Spieler für eine erstellte Spielrunde darauf, dass das Spiel vom Rennleiter aktiviert wird. Sie sehen die Eigenschaften der Spielrunde, sowie die Profile ihrer Mitspieler, die ebenfalls an der Runde teilnehmen wollen.</w:t>
+        <w:t>Die Spielrunde ist hiermit beendet. Die Spielauswertung gibt eine kurze Zusammenfassung über den Spielverlauf. Die beinhaltet die Anzahl der Züge der Mitspieler, ausgespielte Boosterkarten etc. Darüber hinaus wird die Platzierung des Spielers angezeigt und eventuell erreichte Ziele und deren Auszeichnungen. Eventuell verdiente Rennpunkte werden direkt gutgeschrieben.</w:t>
+      </w:r>
+    </w:p>
+    <w:p>
+      <w:r>
+        <w:t>Das Spiel wird in der Datenbank deaktiviert und archiviert. Der Spieler hat die Auswahl zwischen der Lobby, der Startseite oder dem Statistik-Center mit seinen eigenen Daten (Standard).</w:t>
+      </w:r>
+    </w:p>
+    <w:p>
+      <w:pPr>
+        <w:pStyle w:val="berschrift2"/>
+      </w:pPr>
+      <w:bookmarkStart w:id="21" w:name="_Toc194717586"/>
+      <w:r>
+        <w:t>Shop</w:t>
+      </w:r>
+      <w:bookmarkEnd w:id="21"/>
+    </w:p>
+    <w:p>
+      <w:r>
+        <w:t>Im spieleigenen Shop können Spieler alle erweiterten Spielinhalte gegen Rennpunkte erwerben. Darüber hinaus kann der Spieler mit Geld Rennpunkt-Pakete kaufen. Spielinhalte werden nicht direkt gegen Geld angeboten, sondern nur gegen Rennpunkte.</w:t>
       </w:r>
     </w:p>
     <w:p>
       <w:r>
         <w:lastRenderedPageBreak/>
-        <w:t>Sobald der Rennleiter das Spiel aktiviert gelangen alle Spieler zum eigentlichen Spiel und die Runde wird aktiv geschaltet.</w:t>
-      </w:r>
-    </w:p>
-    <w:p>
-      <w:pPr>
-        <w:pStyle w:val="berschrift3"/>
-      </w:pPr>
-      <w:bookmarkStart w:id="21" w:name="_Toc194717584"/>
-      <w:r>
-        <w:t>Spiel</w:t>
-      </w:r>
-      <w:bookmarkEnd w:id="21"/>
-    </w:p>
-    <w:p>
-      <w:r>
-        <w:t>Das Spiel erfolgt, wie bereits in Abschnitt 3.2 „Spielablauf“ geschildert. Wenn alle Spieler die Spielrunde beendet haben, werden alle Spieler auf die Spielauswertung geleitet.</w:t>
-      </w:r>
-    </w:p>
-    <w:p>
-      <w:pPr>
-        <w:pStyle w:val="berschrift3"/>
-      </w:pPr>
-      <w:bookmarkStart w:id="22" w:name="_Toc194717585"/>
-      <w:r>
-        <w:t>Spielauswertung</w:t>
+        <w:t>Jede Transaktion im Shop ist unmittelbar. Nach dem Kauf von Booster Packs, Rennstrecken etc. stehen diese dem Spieler also sofort zur Verfügung. Es ist zum Beispiel ebenfalls möglich innerhalb einer laufenden Spielrunde neue Boosterkarten zu erwerben und diese sofort einzusetzen.</w:t>
+      </w:r>
+    </w:p>
+    <w:p>
+      <w:r>
+        <w:t>Auch der Erwerb von Rennpunkten durch Geld soll sofort nach der Zahlungsbestätigung durch den Dienstleister abgeschlossen sein. Die Rennpunkte sind damit sofort verfügbar für weitere Transaktionen.</w:t>
+      </w:r>
+    </w:p>
+    <w:p>
+      <w:r>
+        <w:t>Da alle Artikel direkt an die Spielerkonten gebunden sind, können nur registrierte und eingeloggte Benutzer eine Transaktion im Shop durchführen. Nicht eingeloggte Benutzer sehen die Waren im Shop, können jedoch keine Artikel erwerben.</w:t>
+      </w:r>
+    </w:p>
+    <w:p>
+      <w:pPr>
+        <w:pStyle w:val="berschrift2"/>
+      </w:pPr>
+      <w:bookmarkStart w:id="22" w:name="_Toc194717587"/>
+      <w:r>
+        <w:t>Statistik-Center</w:t>
       </w:r>
       <w:bookmarkEnd w:id="22"/>
-    </w:p>
-    <w:p>
-      <w:r>
-        <w:t xml:space="preserve">Die Spielrunde ist hiermit beendet. Die Spielauswertung gibt eine kurze Zusammenfassung über den Spielverlauf. Die beinhaltet die Anzahl der Züge der Mitspieler, ausgespielte </w:t>
-      </w:r>
-      <w:proofErr w:type="spellStart"/>
-      <w:r>
-        <w:t>Boosterkarten</w:t>
-      </w:r>
-      <w:proofErr w:type="spellEnd"/>
-      <w:r>
-        <w:t xml:space="preserve"> etc. Darüber hinaus wird die Platzierung des Spielers angezeigt und eventuell erreichte Ziele und deren Auszeichnungen. Eventuell verdiente Rennpunkte werden direkt gutgeschrieben.</w:t>
-      </w:r>
-    </w:p>
-    <w:p>
-      <w:r>
-        <w:t>Das Spiel wird in der Datenbank deaktiviert und archiviert. Der Spieler hat die Auswahl zwischen der Lobby, der Startseite oder dem Statistik-Center mit seinen eigenen Daten (Standard).</w:t>
-      </w:r>
-    </w:p>
-    <w:p>
-      <w:pPr>
-        <w:pStyle w:val="berschrift2"/>
-      </w:pPr>
-      <w:bookmarkStart w:id="23" w:name="_Toc194717586"/>
-      <w:r>
-        <w:t>Shop</w:t>
-      </w:r>
-      <w:bookmarkEnd w:id="23"/>
-    </w:p>
-    <w:p>
-      <w:r>
-        <w:t>Im spieleigenen Shop können Spieler alle erweiterten Spielinhalte gegen Rennpunkte erwerben. Darüber hinaus kann der Spieler mit Geld Rennpunkt-Pakete kaufen. Spielinhalte werden nicht direkt gegen Geld angeboten, sondern nur gegen Rennpunkte.</w:t>
-      </w:r>
-    </w:p>
-    <w:p>
-      <w:r>
-        <w:t xml:space="preserve">Jede Transaktion im Shop ist unmittelbar. Nach dem Kauf von </w:t>
-      </w:r>
-      <w:proofErr w:type="spellStart"/>
-      <w:r>
-        <w:t>Booster</w:t>
-      </w:r>
-      <w:proofErr w:type="spellEnd"/>
-      <w:r>
-        <w:t xml:space="preserve"> Packs, Rennstrecken etc. stehen diese dem Spieler also sofort zur Verfügung. Es ist zum Beispiel ebenfalls möglich innerhalb einer laufenden Spielrunde neue </w:t>
-      </w:r>
-      <w:proofErr w:type="spellStart"/>
-      <w:r>
-        <w:t>Boosterkarten</w:t>
-      </w:r>
-      <w:proofErr w:type="spellEnd"/>
-      <w:r>
-        <w:t xml:space="preserve"> zu erwerben und diese sofort einzusetzen.</w:t>
-      </w:r>
-    </w:p>
-    <w:p>
-      <w:r>
-        <w:t>Auch der Erwerb von Rennpunkten durch Geld soll sofort nach der Zahlungsbestätigung durch den Dienstleister abgeschlossen sein. Die Rennpunkte sind damit sofort verfügbar für weitere Transaktionen.</w:t>
-      </w:r>
-    </w:p>
-    <w:p>
-      <w:r>
-        <w:t>Da alle Artikel direkt an die Spielerkonten gebunden sind, können nur registrierte und eingeloggte Benutzer eine Transaktion im Shop durchführen. Nicht eingeloggte Benutzer sehen die Waren im Shop, können jedoch keine Artikel erwerben.</w:t>
-      </w:r>
-    </w:p>
-    <w:p>
-      <w:pPr>
-        <w:rPr>
-          <w:rFonts w:asciiTheme="majorHAnsi" w:eastAsiaTheme="majorEastAsia" w:hAnsiTheme="majorHAnsi" w:cstheme="majorBidi"/>
-          <w:b/>
-          <w:bCs/>
-          <w:color w:val="4F81BD" w:themeColor="accent1"/>
-          <w:sz w:val="26"/>
-          <w:szCs w:val="26"/>
-        </w:rPr>
-      </w:pPr>
-      <w:r>
-        <w:br w:type="page"/>
-      </w:r>
-    </w:p>
-    <w:p>
-      <w:pPr>
-        <w:pStyle w:val="berschrift2"/>
-      </w:pPr>
-      <w:bookmarkStart w:id="24" w:name="_Toc194717587"/>
-      <w:r>
-        <w:lastRenderedPageBreak/>
-        <w:t>Statistik-Center</w:t>
-      </w:r>
-      <w:bookmarkEnd w:id="24"/>
     </w:p>
     <w:p>
       <w:pPr>
@@ -6447,7 +5831,7 @@
           <w:lang w:eastAsia="de-DE"/>
         </w:rPr>
       </w:pPr>
-      <w:bookmarkStart w:id="25" w:name="_Toc194717588"/>
+      <w:bookmarkStart w:id="23" w:name="_Toc194717588"/>
       <w:r>
         <w:rPr>
           <w:noProof/>
@@ -6455,7 +5839,7 @@
         </w:rPr>
         <w:t>Allgemeine Informationen</w:t>
       </w:r>
-      <w:bookmarkEnd w:id="25"/>
+      <w:bookmarkEnd w:id="23"/>
     </w:p>
     <w:p>
       <w:pPr>
@@ -6472,361 +5856,581 @@
     </w:p>
     <w:p>
       <w:pPr>
-        <w:pStyle w:val="berschrift1"/>
-      </w:pPr>
-      <w:bookmarkStart w:id="26" w:name="_Toc194717589"/>
-      <w:r>
-        <w:t>Navigation</w:t>
-      </w:r>
-      <w:r>
-        <w:t xml:space="preserve"> und Inhalt</w:t>
-      </w:r>
-      <w:r>
-        <w:t>e</w:t>
-      </w:r>
-      <w:bookmarkEnd w:id="26"/>
-    </w:p>
-    <w:p>
-      <w:pPr>
-        <w:pStyle w:val="berschrift2"/>
-      </w:pPr>
-      <w:bookmarkStart w:id="27" w:name="_Toc194717590"/>
-      <w:r>
-        <w:t>Startseite</w:t>
-      </w:r>
-      <w:bookmarkEnd w:id="27"/>
-    </w:p>
-    <w:p>
-      <w:r>
-        <w:t xml:space="preserve">Die Startseite soll einen schnellen Überblick über </w:t>
-      </w:r>
-      <w:proofErr w:type="spellStart"/>
-      <w:r>
-        <w:t>Lineracer</w:t>
-      </w:r>
-      <w:proofErr w:type="spellEnd"/>
-      <w:r>
-        <w:t xml:space="preserve"> verschaffen: was </w:t>
-      </w:r>
-      <w:proofErr w:type="spellStart"/>
-      <w:r>
-        <w:t>Lineracer</w:t>
-      </w:r>
-      <w:proofErr w:type="spellEnd"/>
-      <w:r>
-        <w:t xml:space="preserve"> ist und worum es auf der Seite geht. Neuankömmlinge, die noch keine Erfahrung mit </w:t>
-      </w:r>
-      <w:proofErr w:type="spellStart"/>
-      <w:r>
-        <w:t>Lineracer</w:t>
-      </w:r>
-      <w:proofErr w:type="spellEnd"/>
-      <w:r>
-        <w:t xml:space="preserve"> gemacht haben, sollen angeregt werden sich umzuschauen und </w:t>
-      </w:r>
-      <w:proofErr w:type="spellStart"/>
-      <w:r>
-        <w:t>Lineracer</w:t>
-      </w:r>
-      <w:proofErr w:type="spellEnd"/>
-      <w:r>
-        <w:t xml:space="preserve"> kennen zu lernen. Ziel soll für Neuankömmlinge natürlich sein, sich zu registrieren.</w:t>
-      </w:r>
-    </w:p>
-    <w:p>
-      <w:r>
-        <w:t xml:space="preserve">Für bereits bekannte Nutzer soll es auf der Startseite Neuigkeiten über </w:t>
-      </w:r>
-      <w:proofErr w:type="spellStart"/>
-      <w:r>
-        <w:t>Lineracer</w:t>
-      </w:r>
-      <w:proofErr w:type="spellEnd"/>
-      <w:r>
-        <w:t xml:space="preserve"> geben: Updates, Wettbewerbe, neue oder geänderte Features und so weiter.</w:t>
-      </w:r>
-    </w:p>
-    <w:p>
-      <w:r>
-        <w:t>Die Startseite ist letztendlich nichts anderes, als die erste Seite der „Allgemeinen Informationen“.</w:t>
-      </w:r>
-    </w:p>
-    <w:p>
-      <w:pPr>
-        <w:pStyle w:val="berschrift2"/>
-      </w:pPr>
-      <w:bookmarkStart w:id="28" w:name="_Toc194717591"/>
-      <w:r>
-        <w:t>Allgemeine Informationen</w:t>
-      </w:r>
-      <w:bookmarkEnd w:id="28"/>
-    </w:p>
-    <w:p>
-      <w:r>
-        <w:t xml:space="preserve">Auf diesen Seiten findet man Detailinformationen, worum es bei </w:t>
-      </w:r>
-      <w:proofErr w:type="spellStart"/>
-      <w:r>
-        <w:t>Lineracer</w:t>
-      </w:r>
-      <w:proofErr w:type="spellEnd"/>
-      <w:r>
-        <w:t xml:space="preserve"> geht und wie es funktioniert.</w:t>
-      </w:r>
-      <w:r>
-        <w:t xml:space="preserve"> Die Seiten sollen sowohl für Neulinge, Einsteiger und Erfahrene Spieler sein und alle Informationen rund um das Spiel an einer zentralen Stelle vereinen, von wo aus sich der Benutzer entlang bewegen kann.</w:t>
-      </w:r>
-    </w:p>
-    <w:p>
-      <w:r>
-        <w:t xml:space="preserve">Eine Kontaktmöglichkeit ermöglicht dem Spieler, eine Nachricht oder Meldung </w:t>
-      </w:r>
-      <w:r>
-        <w:t xml:space="preserve">an die Entwickler </w:t>
-      </w:r>
-      <w:r>
-        <w:t xml:space="preserve">weiterzugeben. </w:t>
-      </w:r>
-    </w:p>
-    <w:p>
-      <w:r>
-        <w:br w:type="page"/>
-      </w:r>
-    </w:p>
-    <w:p>
-      <w:r>
-        <w:lastRenderedPageBreak/>
-        <w:t xml:space="preserve">Die einzelnen Unterthemen </w:t>
-      </w:r>
-      <w:r>
-        <w:t>sind</w:t>
-      </w:r>
-      <w:r>
-        <w:t xml:space="preserve"> also</w:t>
-      </w:r>
-      <w:r>
-        <w:t>:</w:t>
-      </w:r>
-    </w:p>
-    <w:p>
-      <w:pPr>
-        <w:pStyle w:val="Listenabsatz"/>
-        <w:numPr>
-          <w:ilvl w:val="0"/>
-          <w:numId w:val="13"/>
-        </w:numPr>
-      </w:pPr>
-      <w:r>
-        <w:t xml:space="preserve">Was ist </w:t>
-      </w:r>
-      <w:proofErr w:type="spellStart"/>
-      <w:r>
-        <w:t>Lineracer</w:t>
-      </w:r>
-      <w:proofErr w:type="spellEnd"/>
-    </w:p>
-    <w:p>
-      <w:pPr>
-        <w:pStyle w:val="Listenabsatz"/>
-        <w:numPr>
-          <w:ilvl w:val="0"/>
-          <w:numId w:val="13"/>
-        </w:numPr>
-      </w:pPr>
-      <w:proofErr w:type="spellStart"/>
-      <w:r>
-        <w:t>Screenshots</w:t>
-      </w:r>
-      <w:proofErr w:type="spellEnd"/>
-    </w:p>
-    <w:p>
-      <w:pPr>
-        <w:pStyle w:val="Listenabsatz"/>
-        <w:numPr>
-          <w:ilvl w:val="0"/>
-          <w:numId w:val="13"/>
-        </w:numPr>
-      </w:pPr>
-      <w:r>
-        <w:t>Features</w:t>
-      </w:r>
-    </w:p>
-    <w:p>
-      <w:pPr>
-        <w:pStyle w:val="Listenabsatz"/>
-        <w:numPr>
-          <w:ilvl w:val="0"/>
-          <w:numId w:val="13"/>
-        </w:numPr>
-      </w:pPr>
-      <w:r>
-        <w:t>Hilfe</w:t>
-      </w:r>
-    </w:p>
-    <w:p>
-      <w:pPr>
-        <w:pStyle w:val="Listenabsatz"/>
-        <w:numPr>
-          <w:ilvl w:val="0"/>
-          <w:numId w:val="13"/>
-        </w:numPr>
-      </w:pPr>
-      <w:r>
-        <w:t>News-Archiv</w:t>
-      </w:r>
-    </w:p>
-    <w:p>
-      <w:pPr>
-        <w:pStyle w:val="Listenabsatz"/>
-        <w:numPr>
-          <w:ilvl w:val="0"/>
-          <w:numId w:val="13"/>
-        </w:numPr>
-      </w:pPr>
-      <w:r>
-        <w:t>Updates &amp; Patches</w:t>
-      </w:r>
-    </w:p>
-    <w:p>
-      <w:pPr>
-        <w:pStyle w:val="Listenabsatz"/>
-        <w:numPr>
-          <w:ilvl w:val="0"/>
-          <w:numId w:val="13"/>
-        </w:numPr>
-      </w:pPr>
-      <w:r>
-        <w:t>Kontakt</w:t>
-      </w:r>
-    </w:p>
-    <w:p>
-      <w:r>
-        <w:t>Jede dieser Unterthemen hat jeweils eine eigene oder mehrere Seiten.</w:t>
-      </w:r>
-    </w:p>
-    <w:p>
-      <w:pPr>
-        <w:pStyle w:val="berschrift2"/>
-      </w:pPr>
-      <w:bookmarkStart w:id="29" w:name="_Toc194717592"/>
-      <w:r>
-        <w:t>Statistik-Center</w:t>
-      </w:r>
-      <w:bookmarkEnd w:id="29"/>
-    </w:p>
-    <w:p>
-      <w:r>
-        <w:t>Im Statistik-Center sind die Statistiken über alle bisherigen Rennen abrufbar. Die Abfrage der Daten soll einfach sein, um den Benutzer zum Stöbern anzuregen.</w:t>
-      </w:r>
-    </w:p>
-    <w:p>
-      <w:r>
-        <w:t>Zusätzlich zum freien Suchen, Filtern und Sortieren wird es ebenso Voreinstellungen für die üblichsten Top-Listen geben. Es gibt also je einen Link zu den entsprechenden Listen.</w:t>
-      </w:r>
-    </w:p>
-    <w:p>
-      <w:pPr>
-        <w:pStyle w:val="Listenabsatz"/>
-        <w:numPr>
-          <w:ilvl w:val="0"/>
-          <w:numId w:val="16"/>
-        </w:numPr>
-      </w:pPr>
-      <w:r>
-        <w:t>Top-Listen</w:t>
-      </w:r>
-    </w:p>
-    <w:p>
-      <w:pPr>
-        <w:pStyle w:val="berschrift2"/>
-      </w:pPr>
-      <w:bookmarkStart w:id="30" w:name="_Toc194717593"/>
-      <w:r>
-        <w:t>Rennen erstellen</w:t>
-      </w:r>
-      <w:bookmarkEnd w:id="30"/>
-    </w:p>
-    <w:p>
-      <w:r>
-        <w:t xml:space="preserve">Auf dieser Seite kann der Spieler als Rennleiter eine neue Rennrunde eröffnen. Er muss dazu die Anzahl der Mitspieler bestimmen (Solospiel oder 1-3 Mitspieler), die Rennstrecke wählen (Auswahl aus allen für ihn freigeschalteten Rennstrecken) und bestimmen, ob in der Spielrunde </w:t>
-      </w:r>
-      <w:proofErr w:type="spellStart"/>
-      <w:r>
-        <w:t>Boosterkarten</w:t>
-      </w:r>
-      <w:proofErr w:type="spellEnd"/>
-      <w:r>
-        <w:t xml:space="preserve"> erlaubt sind oder nicht.</w:t>
-      </w:r>
-    </w:p>
-    <w:p>
-      <w:r>
-        <w:t>Die Auswahl dieser Kriterien soll so einfach wie möglich sein. Im Idealfall sollen nur 4+1 Klicks genügen, um eine Rennrunde mit den gewünschten Kriterien zu starten.</w:t>
-      </w:r>
-    </w:p>
-    <w:p>
-      <w:pPr>
-        <w:pStyle w:val="berschrift2"/>
-      </w:pPr>
-      <w:bookmarkStart w:id="31" w:name="_Toc194717594"/>
-      <w:r>
-        <w:t>Lobby</w:t>
-      </w:r>
-      <w:bookmarkEnd w:id="31"/>
-    </w:p>
-    <w:p>
-      <w:r>
-        <w:t xml:space="preserve">Die Lobby bietet in Listenform eine Übersicht über alle erstellten, noch passiven Spielrunden. Der Spieler soll diese Liste aller offenen Partien nach Anzahl der Mitspieler, nach Strecke und nach Einsatz von </w:t>
-      </w:r>
-      <w:proofErr w:type="spellStart"/>
-      <w:r>
-        <w:t>Boosterkarten</w:t>
-      </w:r>
-      <w:proofErr w:type="spellEnd"/>
-      <w:r>
-        <w:t xml:space="preserve"> filtern können, um schnell seine bevorzugten Rennpartien zu finden.</w:t>
-      </w:r>
-    </w:p>
-    <w:p>
-      <w:r>
-        <w:t>Mit einem Klick soll der Spieler einer Spielrunde beitreten können.</w:t>
-      </w:r>
-    </w:p>
-    <w:p>
-      <w:pPr>
-        <w:pStyle w:val="berschrift2"/>
-      </w:pPr>
-      <w:bookmarkStart w:id="32" w:name="_Toc194717595"/>
-      <w:r>
-        <w:t>Teilnehmerfeld</w:t>
-      </w:r>
-      <w:bookmarkEnd w:id="32"/>
-    </w:p>
-    <w:p>
-      <w:r>
-        <w:t xml:space="preserve">Im Teilnehmerfeld können die einzelnen Teilnehmer der Spielrunde jeweils die Profile ihrer Mitspieler sehen. Eine weitere Interaktion ist </w:t>
-      </w:r>
-      <w:r>
-        <w:t xml:space="preserve">durch die Teilnehmer </w:t>
-      </w:r>
-      <w:r>
-        <w:t>nicht nötig.</w:t>
-      </w:r>
-      <w:r>
-        <w:t xml:space="preserve"> Der Rennleiter kann die Spielrunde aktivieren, sobald alle Plätze mit Teilnehmern belegt sind.</w:t>
-      </w:r>
-    </w:p>
-    <w:p>
-      <w:r>
-        <w:t>Teilnehmer können das Teilnehmerfeld jederzeit wieder verlassen und springen zurück in die Lobby.</w:t>
-      </w:r>
-    </w:p>
-    <w:p>
-      <w:pPr>
         <w:rPr>
           <w:rFonts w:asciiTheme="majorHAnsi" w:eastAsiaTheme="majorEastAsia" w:hAnsiTheme="majorHAnsi" w:cstheme="majorBidi"/>
           <w:b/>
           <w:bCs/>
+          <w:color w:val="365F91" w:themeColor="accent1" w:themeShade="BF"/>
+          <w:sz w:val="28"/>
+          <w:szCs w:val="28"/>
+        </w:rPr>
+      </w:pPr>
+      <w:bookmarkStart w:id="24" w:name="_Toc194717589"/>
+      <w:r>
+        <w:br w:type="page"/>
+      </w:r>
+    </w:p>
+    <w:p>
+      <w:pPr>
+        <w:pStyle w:val="berschrift1"/>
+      </w:pPr>
+      <w:r>
+        <w:lastRenderedPageBreak/>
+        <w:t>Navigation</w:t>
+      </w:r>
+      <w:r>
+        <w:t xml:space="preserve"> und Inhalt</w:t>
+      </w:r>
+      <w:r>
+        <w:t>e</w:t>
+      </w:r>
+      <w:bookmarkEnd w:id="24"/>
+    </w:p>
+    <w:p>
+      <w:pPr>
+        <w:pStyle w:val="berschrift2"/>
+      </w:pPr>
+      <w:bookmarkStart w:id="25" w:name="_Toc194717579"/>
+      <w:bookmarkStart w:id="26" w:name="_Toc194717590"/>
+      <w:r>
+        <w:t>Ablaufdiagramm der Komponenten</w:t>
+      </w:r>
+      <w:bookmarkEnd w:id="25"/>
+    </w:p>
+    <w:p/>
+    <w:p>
+      <w:pPr>
+        <w:rPr>
+          <w:noProof/>
+          <w:lang w:eastAsia="de-DE"/>
+        </w:rPr>
+      </w:pPr>
+      <w:r>
+        <w:object w:dxaOrig="10279" w:dyaOrig="8351">
+          <v:shapetype id="_x0000_t75" coordsize="21600,21600" o:spt="75" o:preferrelative="t" path="m@4@5l@4@11@9@11@9@5xe" filled="f" stroked="f">
+            <v:stroke joinstyle="miter"/>
+            <v:formulas>
+              <v:f eqn="if lineDrawn pixelLineWidth 0"/>
+              <v:f eqn="sum @0 1 0"/>
+              <v:f eqn="sum 0 0 @1"/>
+              <v:f eqn="prod @2 1 2"/>
+              <v:f eqn="prod @3 21600 pixelWidth"/>
+              <v:f eqn="prod @3 21600 pixelHeight"/>
+              <v:f eqn="sum @0 0 1"/>
+              <v:f eqn="prod @6 1 2"/>
+              <v:f eqn="prod @7 21600 pixelWidth"/>
+              <v:f eqn="sum @8 21600 0"/>
+              <v:f eqn="prod @7 21600 pixelHeight"/>
+              <v:f eqn="sum @10 21600 0"/>
+            </v:formulas>
+            <v:path o:extrusionok="f" gradientshapeok="t" o:connecttype="rect"/>
+            <o:lock v:ext="edit" aspectratio="t"/>
+          </v:shapetype>
+          <v:shape id="_x0000_i1025" type="#_x0000_t75" style="width:453.05pt;height:368.15pt" o:ole="">
+            <v:imagedata r:id="rId11" o:title=""/>
+          </v:shape>
+          <o:OLEObject Type="Embed" ProgID="Visio.Drawing.11" ShapeID="_x0000_i1025" DrawAspect="Content" ObjectID="_1300296278" r:id="rId12"/>
+        </w:object>
+      </w:r>
+    </w:p>
+    <w:p>
+      <w:pPr>
+        <w:pStyle w:val="berschrift2"/>
+      </w:pPr>
+      <w:r>
+        <w:t>Allgemein</w:t>
+      </w:r>
+    </w:p>
+    <w:p>
+      <w:pPr>
+        <w:pStyle w:val="berschrift3"/>
+      </w:pPr>
+      <w:r>
+        <w:t>Infobox</w:t>
+      </w:r>
+    </w:p>
+    <w:p>
+      <w:r>
+        <w:t xml:space="preserve">Am oberen rechten Rand des Bildschirms ist eine Infobox platziert. </w:t>
+      </w:r>
+    </w:p>
+    <w:p>
+      <w:pPr>
+        <w:pStyle w:val="berschrift4"/>
+      </w:pPr>
+      <w:r>
+        <w:t>Infobox (nicht eingeloggt)</w:t>
+      </w:r>
+    </w:p>
+    <w:p>
+      <w:r>
+        <w:t>Box dient als Login-Box: Mail, Passwort und GO-Button</w:t>
+      </w:r>
+    </w:p>
+    <w:p>
+      <w:pPr>
+        <w:pStyle w:val="berschrift4"/>
+      </w:pPr>
+      <w:r>
+        <w:t>Infob</w:t>
+      </w:r>
+      <w:r>
+        <w:t>ox (eingeloggt)</w:t>
+      </w:r>
+    </w:p>
+    <w:p>
+      <w:r>
+        <w:t>Box zeigt Avatar des Benutzers, seinen Nutzernamen und seine aktuellen Rennpunkte.</w:t>
+      </w:r>
+    </w:p>
+    <w:p>
+      <w:r>
+        <w:t>Wenn der Benutzer nicht eingeloggt ist, dient diese als Login-Box. Falls der</w:t>
+      </w:r>
+    </w:p>
+    <w:p>
+      <w:pPr>
+        <w:pStyle w:val="berschrift3"/>
+      </w:pPr>
+      <w:r>
+        <w:t>Head</w:t>
+      </w:r>
+      <w:r>
+        <w:t>er und Bühne</w:t>
+      </w:r>
+    </w:p>
+    <w:p>
+      <w:r>
+        <w:t>Oben auf jeder Seite, unter dem Logo und der Infobox ist entweder ein Header-Bild platziert, oder (auf der Startseite) eine Flash-Bühne mit doppelter Höhe wie die Teaser.</w:t>
+      </w:r>
+    </w:p>
+    <w:p>
+      <w:pPr>
+        <w:pStyle w:val="berschrift2"/>
+      </w:pPr>
+      <w:r>
+        <w:lastRenderedPageBreak/>
+        <w:t>Startseite</w:t>
+      </w:r>
+    </w:p>
+    <w:p>
+      <w:r>
+        <w:t>Die Startseite soll einen schnellen Überblick über Lineracer verschaffen: was Lineracer ist und worum es auf der Seite geht. Neuankömmlinge, die noch keine Erfahrung mit Lineracer gemacht haben, sollen angeregt werden sich umzuschauen und Lineracer kennen zu lernen. Ziel soll für Neuankömmlinge natürlich sein, sich zu registrieren</w:t>
+      </w:r>
+      <w:r>
+        <w:t xml:space="preserve"> bzw. eine Testfahrt zu machen</w:t>
+      </w:r>
+      <w:r>
+        <w:t>.</w:t>
+      </w:r>
+    </w:p>
+    <w:p>
+      <w:pPr>
+        <w:pStyle w:val="berschrift3"/>
+      </w:pPr>
+      <w:r>
+        <w:t>Startseite (nicht eingeloggt)</w:t>
+      </w:r>
+    </w:p>
+    <w:tbl>
+      <w:tblPr>
+        <w:tblStyle w:val="Tabellengitternetz"/>
+        <w:tblW w:w="0" w:type="auto"/>
+        <w:tblLook w:val="04A0"/>
+      </w:tblPr>
+      <w:tblGrid>
+        <w:gridCol w:w="4606"/>
+        <w:gridCol w:w="4606"/>
+      </w:tblGrid>
+      <w:tr>
+        <w:tc>
+          <w:tcPr>
+            <w:tcW w:w="9212" w:type="dxa"/>
+            <w:gridSpan w:val="2"/>
+          </w:tcPr>
+          <w:p>
+            <w:pPr>
+              <w:pStyle w:val="berschrift4"/>
+              <w:outlineLvl w:val="3"/>
+            </w:pPr>
+            <w:r>
+              <w:t>Flash-Bühne</w:t>
+            </w:r>
+          </w:p>
+          <w:p>
+            <w:pPr>
+              <w:pStyle w:val="Listenabsatz"/>
+              <w:numPr>
+                <w:ilvl w:val="0"/>
+                <w:numId w:val="22"/>
+              </w:numPr>
+            </w:pPr>
+            <w:r>
+              <w:t>Animation zu Features, News</w:t>
+            </w:r>
+          </w:p>
+          <w:p>
+            <w:pPr>
+              <w:pStyle w:val="Listenabsatz"/>
+              <w:numPr>
+                <w:ilvl w:val="0"/>
+                <w:numId w:val="22"/>
+              </w:numPr>
+            </w:pPr>
+            <w:r>
+              <w:t>Aktuelles (Spieler, Mitglieder, Strecken und Autos)</w:t>
+            </w:r>
+          </w:p>
+          <w:p>
+            <w:pPr>
+              <w:pStyle w:val="Listenabsatz"/>
+              <w:numPr>
+                <w:ilvl w:val="0"/>
+                <w:numId w:val="22"/>
+              </w:numPr>
+            </w:pPr>
+            <w:r>
+              <w:t>Animierter Link zur Testfahrt</w:t>
+            </w:r>
+          </w:p>
+          <w:p/>
+        </w:tc>
+      </w:tr>
+      <w:tr>
+        <w:tc>
+          <w:tcPr>
+            <w:tcW w:w="4606" w:type="dxa"/>
+          </w:tcPr>
+          <w:p>
+            <w:pPr>
+              <w:pStyle w:val="berschrift4"/>
+              <w:outlineLvl w:val="3"/>
+            </w:pPr>
+            <w:r>
+              <w:t>Linke Box</w:t>
+            </w:r>
+          </w:p>
+          <w:p>
+            <w:pPr>
+              <w:pStyle w:val="Listenabsatz"/>
+              <w:numPr>
+                <w:ilvl w:val="0"/>
+                <w:numId w:val="23"/>
+              </w:numPr>
+            </w:pPr>
+            <w:r>
+              <w:t>Boxentalk</w:t>
+            </w:r>
+          </w:p>
+          <w:p>
+            <w:pPr>
+              <w:pStyle w:val="Listenabsatz"/>
+              <w:numPr>
+                <w:ilvl w:val="0"/>
+                <w:numId w:val="23"/>
+              </w:numPr>
+            </w:pPr>
+            <w:r>
+              <w:t>Spielbeschreibung -&gt; Probefahrt</w:t>
+            </w:r>
+          </w:p>
+          <w:p>
+            <w:pPr>
+              <w:pStyle w:val="Listenabsatz"/>
+              <w:numPr>
+                <w:ilvl w:val="0"/>
+                <w:numId w:val="24"/>
+              </w:numPr>
+            </w:pPr>
+            <w:r>
+              <w:t>Shopbeschreibung -&gt; Shop</w:t>
+            </w:r>
+          </w:p>
+          <w:p>
+            <w:pPr>
+              <w:pStyle w:val="Listenabsatz"/>
+              <w:numPr>
+                <w:ilvl w:val="0"/>
+                <w:numId w:val="24"/>
+              </w:numPr>
+            </w:pPr>
+            <w:r>
+              <w:t>Screenshots</w:t>
+            </w:r>
+          </w:p>
+          <w:p>
+            <w:pPr>
+              <w:pStyle w:val="Listenabsatz"/>
+              <w:numPr>
+                <w:ilvl w:val="0"/>
+                <w:numId w:val="24"/>
+              </w:numPr>
+            </w:pPr>
+            <w:r>
+              <w:t>[Neu anmelden]</w:t>
+            </w:r>
+          </w:p>
+          <w:p/>
+        </w:tc>
+        <w:tc>
+          <w:tcPr>
+            <w:tcW w:w="4606" w:type="dxa"/>
+          </w:tcPr>
+          <w:p>
+            <w:pPr>
+              <w:pStyle w:val="berschrift4"/>
+              <w:outlineLvl w:val="3"/>
+            </w:pPr>
+            <w:r>
+              <w:t>Rechte Box</w:t>
+            </w:r>
+          </w:p>
+          <w:p>
+            <w:pPr>
+              <w:pStyle w:val="Listenabsatz"/>
+              <w:numPr>
+                <w:ilvl w:val="0"/>
+                <w:numId w:val="25"/>
+              </w:numPr>
+            </w:pPr>
+            <w:r>
+              <w:t>Leaderboard -&gt; Profil</w:t>
+            </w:r>
+          </w:p>
+          <w:p>
+            <w:pPr>
+              <w:pStyle w:val="Listenabsatz"/>
+              <w:numPr>
+                <w:ilvl w:val="0"/>
+                <w:numId w:val="25"/>
+              </w:numPr>
+            </w:pPr>
+            <w:r>
+              <w:t>Fahrerlager -&gt; Profil</w:t>
+            </w:r>
+          </w:p>
+          <w:p/>
+        </w:tc>
+      </w:tr>
+    </w:tbl>
+    <w:p/>
+    <w:p>
+      <w:pPr>
+        <w:pStyle w:val="berschrift3"/>
+      </w:pPr>
+      <w:r>
+        <w:t>Startseite (eingeloggt)</w:t>
+      </w:r>
+    </w:p>
+    <w:tbl>
+      <w:tblPr>
+        <w:tblStyle w:val="Tabellengitternetz"/>
+        <w:tblW w:w="0" w:type="auto"/>
+        <w:tblLook w:val="04A0"/>
+      </w:tblPr>
+      <w:tblGrid>
+        <w:gridCol w:w="4606"/>
+        <w:gridCol w:w="4606"/>
+      </w:tblGrid>
+      <w:tr>
+        <w:tc>
+          <w:tcPr>
+            <w:tcW w:w="9212" w:type="dxa"/>
+            <w:gridSpan w:val="2"/>
+          </w:tcPr>
+          <w:p>
+            <w:pPr>
+              <w:pStyle w:val="berschrift4"/>
+              <w:outlineLvl w:val="3"/>
+            </w:pPr>
+            <w:r>
+              <w:t>Menüleiste (Reiter)</w:t>
+            </w:r>
+          </w:p>
+          <w:p>
+            <w:pPr>
+              <w:pStyle w:val="Listenabsatz"/>
+              <w:numPr>
+                <w:ilvl w:val="0"/>
+                <w:numId w:val="27"/>
+              </w:numPr>
+            </w:pPr>
+            <w:r>
+              <w:t>Lobby</w:t>
+            </w:r>
+          </w:p>
+          <w:p>
+            <w:pPr>
+              <w:pStyle w:val="Listenabsatz"/>
+              <w:numPr>
+                <w:ilvl w:val="0"/>
+                <w:numId w:val="27"/>
+              </w:numPr>
+            </w:pPr>
+            <w:r>
+              <w:t>Statistik-Center</w:t>
+            </w:r>
+          </w:p>
+          <w:p>
+            <w:pPr>
+              <w:pStyle w:val="Listenabsatz"/>
+              <w:numPr>
+                <w:ilvl w:val="0"/>
+                <w:numId w:val="27"/>
+              </w:numPr>
+            </w:pPr>
+            <w:r>
+              <w:t>Shop</w:t>
+            </w:r>
+          </w:p>
+          <w:p>
+            <w:pPr>
+              <w:pStyle w:val="Listenabsatz"/>
+              <w:numPr>
+                <w:ilvl w:val="0"/>
+                <w:numId w:val="27"/>
+              </w:numPr>
+            </w:pPr>
+            <w:r>
+              <w:t>Profil</w:t>
+            </w:r>
+          </w:p>
+          <w:p/>
+        </w:tc>
+      </w:tr>
+      <w:tr>
+        <w:tc>
+          <w:tcPr>
+            <w:tcW w:w="9212" w:type="dxa"/>
+            <w:gridSpan w:val="2"/>
+          </w:tcPr>
+          <w:p>
+            <w:pPr>
+              <w:pStyle w:val="berschrift4"/>
+              <w:outlineLvl w:val="3"/>
+            </w:pPr>
+            <w:r>
+              <w:t>Flash-Bühne</w:t>
+            </w:r>
+          </w:p>
+          <w:p>
+            <w:pPr>
+              <w:pStyle w:val="Listenabsatz"/>
+              <w:numPr>
+                <w:ilvl w:val="0"/>
+                <w:numId w:val="22"/>
+              </w:numPr>
+            </w:pPr>
+            <w:r>
+              <w:t>Animation zu News</w:t>
+            </w:r>
+          </w:p>
+          <w:p>
+            <w:pPr>
+              <w:pStyle w:val="Listenabsatz"/>
+              <w:numPr>
+                <w:ilvl w:val="0"/>
+                <w:numId w:val="22"/>
+              </w:numPr>
+            </w:pPr>
+            <w:r>
+              <w:t>Aktuelles (Spieler, Mitglieder, Strecken und Autos)</w:t>
+            </w:r>
+          </w:p>
+          <w:p>
+            <w:pPr>
+              <w:pStyle w:val="Listenabsatz"/>
+              <w:numPr>
+                <w:ilvl w:val="0"/>
+                <w:numId w:val="22"/>
+              </w:numPr>
+            </w:pPr>
+            <w:r>
+              <w:t>Animierter Link zur Lobby</w:t>
+            </w:r>
+          </w:p>
+          <w:p/>
+        </w:tc>
+      </w:tr>
+      <w:tr>
+        <w:tc>
+          <w:tcPr>
+            <w:tcW w:w="4606" w:type="dxa"/>
+          </w:tcPr>
+          <w:p>
+            <w:pPr>
+              <w:pStyle w:val="berschrift4"/>
+              <w:outlineLvl w:val="3"/>
+            </w:pPr>
+            <w:r>
+              <w:t>Linke Box</w:t>
+            </w:r>
+          </w:p>
+          <w:p>
+            <w:pPr>
+              <w:pStyle w:val="Listenabsatz"/>
+              <w:numPr>
+                <w:ilvl w:val="0"/>
+                <w:numId w:val="26"/>
+              </w:numPr>
+            </w:pPr>
+            <w:r>
+              <w:t>Boxentalk</w:t>
+            </w:r>
+          </w:p>
+        </w:tc>
+        <w:tc>
+          <w:tcPr>
+            <w:tcW w:w="4606" w:type="dxa"/>
+          </w:tcPr>
+          <w:p>
+            <w:pPr>
+              <w:pStyle w:val="berschrift4"/>
+              <w:outlineLvl w:val="3"/>
+            </w:pPr>
+            <w:r>
+              <w:t>Rechte Box</w:t>
+            </w:r>
+          </w:p>
+          <w:p>
+            <w:pPr>
+              <w:pStyle w:val="Listenabsatz"/>
+              <w:numPr>
+                <w:ilvl w:val="0"/>
+                <w:numId w:val="26"/>
+              </w:numPr>
+            </w:pPr>
+            <w:r>
+              <w:t>Leaderboard -&gt; Profil</w:t>
+            </w:r>
+          </w:p>
+          <w:p>
+            <w:pPr>
+              <w:pStyle w:val="Listenabsatz"/>
+              <w:numPr>
+                <w:ilvl w:val="0"/>
+                <w:numId w:val="26"/>
+              </w:numPr>
+            </w:pPr>
+            <w:r>
+              <w:t>Fahrerlager -&gt; Profil</w:t>
+            </w:r>
+          </w:p>
+          <w:p/>
+        </w:tc>
+      </w:tr>
+    </w:tbl>
+    <w:p>
+      <w:pPr>
+        <w:pStyle w:val="berschrift2"/>
+      </w:pPr>
+      <w:bookmarkStart w:id="27" w:name="_Toc194717592"/>
+      <w:bookmarkEnd w:id="26"/>
+    </w:p>
+    <w:p>
+      <w:pPr>
+        <w:rPr>
+          <w:rFonts w:asciiTheme="majorHAnsi" w:eastAsiaTheme="majorEastAsia" w:hAnsiTheme="majorHAnsi" w:cstheme="majorBidi"/>
           <w:color w:val="4F81BD" w:themeColor="accent1"/>
           <w:sz w:val="26"/>
           <w:szCs w:val="26"/>
@@ -6840,12 +6444,530 @@
       <w:pPr>
         <w:pStyle w:val="berschrift2"/>
       </w:pPr>
-      <w:bookmarkStart w:id="33" w:name="_Toc194717596"/>
       <w:r>
         <w:lastRenderedPageBreak/>
+        <w:t>Statistik-Center</w:t>
+      </w:r>
+      <w:bookmarkEnd w:id="27"/>
+    </w:p>
+    <w:p>
+      <w:r>
+        <w:t>Im Statistik-Center sind die Statistiken über alle bisherigen Rennen abrufbar. Die Abfrage der Daten soll einfach sein, um den Benutzer zum Stöbern anzuregen.</w:t>
+      </w:r>
+    </w:p>
+    <w:p>
+      <w:r>
+        <w:t>Zusätzlich zum freien Suchen, Filtern und Sortieren wird es ebenso Voreinstellungen für die üblichsten Top-Listen geben. Es gibt also je einen Link zu den entsprechenden Listen.</w:t>
+      </w:r>
+    </w:p>
+    <w:p>
+      <w:pPr>
+        <w:pStyle w:val="berschrift3"/>
+      </w:pPr>
+      <w:r>
+        <w:t>Statistik-Center</w:t>
+      </w:r>
+    </w:p>
+    <w:tbl>
+      <w:tblPr>
+        <w:tblStyle w:val="Tabellengitternetz"/>
+        <w:tblW w:w="0" w:type="auto"/>
+        <w:tblLook w:val="04A0"/>
+      </w:tblPr>
+      <w:tblGrid>
+        <w:gridCol w:w="9212"/>
+      </w:tblGrid>
+      <w:tr>
+        <w:tc>
+          <w:tcPr>
+            <w:tcW w:w="9212" w:type="dxa"/>
+          </w:tcPr>
+          <w:p>
+            <w:pPr>
+              <w:pStyle w:val="berschrift4"/>
+              <w:outlineLvl w:val="3"/>
+            </w:pPr>
+            <w:bookmarkStart w:id="28" w:name="_Toc194717594"/>
+            <w:r>
+              <w:t>Menüleiste (Reiter)</w:t>
+            </w:r>
+          </w:p>
+          <w:p>
+            <w:pPr>
+              <w:pStyle w:val="Listenabsatz"/>
+              <w:numPr>
+                <w:ilvl w:val="0"/>
+                <w:numId w:val="27"/>
+              </w:numPr>
+            </w:pPr>
+            <w:r>
+              <w:t>Lobby</w:t>
+            </w:r>
+          </w:p>
+          <w:p>
+            <w:pPr>
+              <w:pStyle w:val="Listenabsatz"/>
+              <w:numPr>
+                <w:ilvl w:val="0"/>
+                <w:numId w:val="27"/>
+              </w:numPr>
+            </w:pPr>
+            <w:r>
+              <w:t>Statistik-Center</w:t>
+            </w:r>
+          </w:p>
+          <w:p>
+            <w:pPr>
+              <w:pStyle w:val="Listenabsatz"/>
+              <w:numPr>
+                <w:ilvl w:val="0"/>
+                <w:numId w:val="27"/>
+              </w:numPr>
+            </w:pPr>
+            <w:r>
+              <w:t>Shop</w:t>
+            </w:r>
+          </w:p>
+          <w:p>
+            <w:pPr>
+              <w:pStyle w:val="Listenabsatz"/>
+              <w:numPr>
+                <w:ilvl w:val="0"/>
+                <w:numId w:val="27"/>
+              </w:numPr>
+            </w:pPr>
+            <w:r>
+              <w:t>Profil</w:t>
+            </w:r>
+          </w:p>
+          <w:p/>
+        </w:tc>
+      </w:tr>
+      <w:tr>
+        <w:tc>
+          <w:tcPr>
+            <w:tcW w:w="9212" w:type="dxa"/>
+          </w:tcPr>
+          <w:p>
+            <w:pPr>
+              <w:pStyle w:val="berschrift4"/>
+              <w:outlineLvl w:val="3"/>
+            </w:pPr>
+            <w:r>
+              <w:t>Header</w:t>
+            </w:r>
+          </w:p>
+          <w:p>
+            <w:pPr>
+              <w:pStyle w:val="Listenabsatz"/>
+              <w:numPr>
+                <w:ilvl w:val="0"/>
+                <w:numId w:val="22"/>
+              </w:numPr>
+            </w:pPr>
+            <w:r>
+              <w:t>Header-Bild</w:t>
+            </w:r>
+          </w:p>
+          <w:p/>
+        </w:tc>
+      </w:tr>
+      <w:tr>
+        <w:tc>
+          <w:tcPr>
+            <w:tcW w:w="9212" w:type="dxa"/>
+          </w:tcPr>
+          <w:p>
+            <w:pPr>
+              <w:pStyle w:val="berschrift4"/>
+              <w:outlineLvl w:val="3"/>
+            </w:pPr>
+            <w:r>
+              <w:t>Große Box</w:t>
+            </w:r>
+          </w:p>
+          <w:p>
+            <w:pPr>
+              <w:pStyle w:val="Listenabsatz"/>
+              <w:numPr>
+                <w:ilvl w:val="0"/>
+                <w:numId w:val="26"/>
+              </w:numPr>
+            </w:pPr>
+            <w:r>
+              <w:t>Eigene Statistiken</w:t>
+            </w:r>
+          </w:p>
+          <w:p>
+            <w:pPr>
+              <w:pStyle w:val="Listenabsatz"/>
+              <w:numPr>
+                <w:ilvl w:val="0"/>
+                <w:numId w:val="26"/>
+              </w:numPr>
+            </w:pPr>
+            <w:r>
+              <w:t>Leaderboard</w:t>
+            </w:r>
+          </w:p>
+          <w:p>
+            <w:pPr>
+              <w:pStyle w:val="Listenabsatz"/>
+              <w:numPr>
+                <w:ilvl w:val="0"/>
+                <w:numId w:val="26"/>
+              </w:numPr>
+            </w:pPr>
+            <w:r>
+              <w:t>Achievement-Cup</w:t>
+            </w:r>
+          </w:p>
+          <w:p>
+            <w:pPr>
+              <w:pStyle w:val="Listenabsatz"/>
+              <w:numPr>
+                <w:ilvl w:val="0"/>
+                <w:numId w:val="26"/>
+              </w:numPr>
+            </w:pPr>
+            <w:r>
+              <w:t>Punkte-Könige</w:t>
+            </w:r>
+          </w:p>
+          <w:p>
+            <w:pPr>
+              <w:pStyle w:val="Listenabsatz"/>
+              <w:numPr>
+                <w:ilvl w:val="0"/>
+                <w:numId w:val="26"/>
+              </w:numPr>
+            </w:pPr>
+            <w:r>
+              <w:t>Suche</w:t>
+            </w:r>
+          </w:p>
+          <w:p/>
+        </w:tc>
+      </w:tr>
+    </w:tbl>
+    <w:p>
+      <w:pPr>
+        <w:pStyle w:val="berschrift2"/>
+      </w:pPr>
+      <w:r>
+        <w:t>Lobby</w:t>
+      </w:r>
+      <w:bookmarkEnd w:id="28"/>
+    </w:p>
+    <w:p>
+      <w:r>
+        <w:t>In der linken Content-Box wird</w:t>
+      </w:r>
+      <w:r>
+        <w:t xml:space="preserve"> in Listenform eine Übersicht über alle erstellten, noch </w:t>
+      </w:r>
+      <w:r>
+        <w:t>nicht laufenden</w:t>
+      </w:r>
+      <w:r>
+        <w:t xml:space="preserve"> Spielrunden. Der Spieler soll diese Liste aller offenen Partien nach Anzahl der Mitspieler, nach Strecke und nach Einsatz von Boosterkarten filtern können, um schnell seine bevorzugten Rennpartien zu finden.</w:t>
+      </w:r>
+    </w:p>
+    <w:p>
+      <w:r>
+        <w:t>Mit einem Klick soll der Spieler einer Spielrunde beitreten können.</w:t>
+      </w:r>
+    </w:p>
+    <w:p>
+      <w:r>
+        <w:t>In der rechten Content-</w:t>
+      </w:r>
+      <w:r>
+        <w:t xml:space="preserve"> kann der Spieler als Rennleiter eine neue Rennrunde eröffnen. Er muss dazu die Anzahl der Mitspieler bestimmen (Solospiel oder 1-3 Mitspieler), die Rennstrecke wählen (Auswahl aus allen für ihn freigeschalteten Rennstrecken) und bestimmen, ob in der Spielrunde Boosterkarten erlaubt sind oder nicht.</w:t>
+      </w:r>
+    </w:p>
+    <w:p>
+      <w:r>
+        <w:t>Die Auswahl dieser Kriterien soll so einfach wie möglich sein. Im Idealfall sollen nur 4+1 Klicks genügen, um eine Rennrunde mit den gewünschten Kriterien zu starten.</w:t>
+      </w:r>
+    </w:p>
+    <w:p>
+      <w:r>
+        <w:t>Der Spieler kommt anschließend zum Teilnehmerfeld, egal ob er einem Spiel beitritt oder ein neues erstellt.</w:t>
+      </w:r>
+    </w:p>
+    <w:p>
+      <w:pPr>
+        <w:pStyle w:val="berschrift3"/>
+      </w:pPr>
+      <w:r>
+        <w:lastRenderedPageBreak/>
+        <w:t>Lobby</w:t>
+      </w:r>
+    </w:p>
+    <w:tbl>
+      <w:tblPr>
+        <w:tblStyle w:val="Tabellengitternetz"/>
+        <w:tblW w:w="0" w:type="auto"/>
+        <w:tblLook w:val="04A0"/>
+      </w:tblPr>
+      <w:tblGrid>
+        <w:gridCol w:w="4606"/>
+        <w:gridCol w:w="4606"/>
+      </w:tblGrid>
+      <w:tr>
+        <w:tc>
+          <w:tcPr>
+            <w:tcW w:w="9212" w:type="dxa"/>
+            <w:gridSpan w:val="2"/>
+          </w:tcPr>
+          <w:p>
+            <w:pPr>
+              <w:pStyle w:val="berschrift4"/>
+              <w:outlineLvl w:val="3"/>
+            </w:pPr>
+            <w:r>
+              <w:t>Menüleiste (Reiter)</w:t>
+            </w:r>
+          </w:p>
+          <w:p>
+            <w:pPr>
+              <w:pStyle w:val="Listenabsatz"/>
+              <w:numPr>
+                <w:ilvl w:val="0"/>
+                <w:numId w:val="27"/>
+              </w:numPr>
+            </w:pPr>
+            <w:r>
+              <w:t>Lobby</w:t>
+            </w:r>
+          </w:p>
+          <w:p>
+            <w:pPr>
+              <w:pStyle w:val="Listenabsatz"/>
+              <w:numPr>
+                <w:ilvl w:val="0"/>
+                <w:numId w:val="27"/>
+              </w:numPr>
+            </w:pPr>
+            <w:r>
+              <w:t>Statistik-Center</w:t>
+            </w:r>
+          </w:p>
+          <w:p>
+            <w:pPr>
+              <w:pStyle w:val="Listenabsatz"/>
+              <w:numPr>
+                <w:ilvl w:val="0"/>
+                <w:numId w:val="27"/>
+              </w:numPr>
+            </w:pPr>
+            <w:r>
+              <w:t>Shop</w:t>
+            </w:r>
+          </w:p>
+          <w:p>
+            <w:pPr>
+              <w:pStyle w:val="Listenabsatz"/>
+              <w:numPr>
+                <w:ilvl w:val="0"/>
+                <w:numId w:val="27"/>
+              </w:numPr>
+            </w:pPr>
+            <w:r>
+              <w:t>Profil</w:t>
+            </w:r>
+          </w:p>
+          <w:p/>
+        </w:tc>
+      </w:tr>
+      <w:tr>
+        <w:tc>
+          <w:tcPr>
+            <w:tcW w:w="9212" w:type="dxa"/>
+            <w:gridSpan w:val="2"/>
+          </w:tcPr>
+          <w:p>
+            <w:pPr>
+              <w:pStyle w:val="berschrift4"/>
+              <w:outlineLvl w:val="3"/>
+            </w:pPr>
+            <w:r>
+              <w:t>Header</w:t>
+            </w:r>
+          </w:p>
+          <w:p>
+            <w:pPr>
+              <w:pStyle w:val="Listenabsatz"/>
+              <w:numPr>
+                <w:ilvl w:val="0"/>
+                <w:numId w:val="22"/>
+              </w:numPr>
+            </w:pPr>
+            <w:r>
+              <w:t>Header-Bild</w:t>
+            </w:r>
+          </w:p>
+          <w:p/>
+        </w:tc>
+      </w:tr>
+      <w:tr>
+        <w:tc>
+          <w:tcPr>
+            <w:tcW w:w="4606" w:type="dxa"/>
+          </w:tcPr>
+          <w:p>
+            <w:pPr>
+              <w:pStyle w:val="berschrift4"/>
+              <w:outlineLvl w:val="3"/>
+            </w:pPr>
+            <w:r>
+              <w:t>Linke Box</w:t>
+            </w:r>
+          </w:p>
+          <w:p>
+            <w:pPr>
+              <w:pStyle w:val="Listenabsatz"/>
+              <w:numPr>
+                <w:ilvl w:val="0"/>
+                <w:numId w:val="18"/>
+              </w:numPr>
+            </w:pPr>
+            <w:r>
+              <w:t>Lobby mit laufenden Spielen</w:t>
+            </w:r>
+          </w:p>
+        </w:tc>
+        <w:tc>
+          <w:tcPr>
+            <w:tcW w:w="4606" w:type="dxa"/>
+          </w:tcPr>
+          <w:p>
+            <w:pPr>
+              <w:pStyle w:val="berschrift4"/>
+              <w:outlineLvl w:val="3"/>
+            </w:pPr>
+            <w:r>
+              <w:t>Rechte Box</w:t>
+            </w:r>
+          </w:p>
+          <w:p>
+            <w:pPr>
+              <w:pStyle w:val="Listenabsatz"/>
+              <w:numPr>
+                <w:ilvl w:val="0"/>
+                <w:numId w:val="18"/>
+              </w:numPr>
+            </w:pPr>
+            <w:r>
+              <w:t>Formular: Neues Spiel erstellen</w:t>
+            </w:r>
+          </w:p>
+          <w:p/>
+        </w:tc>
+      </w:tr>
+    </w:tbl>
+    <w:p/>
+    <w:p>
+      <w:pPr>
+        <w:pStyle w:val="berschrift2"/>
+      </w:pPr>
+      <w:bookmarkStart w:id="29" w:name="_Toc194717595"/>
+      <w:r>
+        <w:t>Teilnehmerfeld</w:t>
+      </w:r>
+      <w:bookmarkEnd w:id="29"/>
+    </w:p>
+    <w:p>
+      <w:r>
+        <w:t>Im Teilnehmerfeld können die einzelnen Teilnehmer der Spielrunde jeweils die Profile ihrer Mitspieler sehen.</w:t>
+      </w:r>
+    </w:p>
+    <w:p>
+      <w:r>
+        <w:t>Bevor eine Spielrunde startet, muss jeder Spieler erst zustimmen, dass er bereit ist. Der Button dazu muss sehr präsent sein und sich selbst erklären.</w:t>
+      </w:r>
+    </w:p>
+    <w:p>
+      <w:r>
+        <w:t>Teilnehmer können das Teilnehmerfeld jederzeit wieder verlassen und springen zurück in die Lobby.</w:t>
+      </w:r>
+    </w:p>
+    <w:p>
+      <w:pPr>
+        <w:pStyle w:val="berschrift2"/>
+      </w:pPr>
+      <w:r>
+        <w:t>Spielauswertung</w:t>
+      </w:r>
+    </w:p>
+    <w:p>
+      <w:r>
+        <w:t>Nach dem Spiel (noch im Flash oder auf einer eigenen Seite) bekommt der Spieler eine Zusammenfassung des beendeten Spiels:</w:t>
+      </w:r>
+    </w:p>
+    <w:p>
+      <w:pPr>
+        <w:pStyle w:val="Listenabsatz"/>
+        <w:numPr>
+          <w:ilvl w:val="0"/>
+          <w:numId w:val="18"/>
+        </w:numPr>
+      </w:pPr>
+      <w:r>
+        <w:t>Anzahl der Züge</w:t>
+      </w:r>
+    </w:p>
+    <w:p>
+      <w:pPr>
+        <w:pStyle w:val="Listenabsatz"/>
+        <w:numPr>
+          <w:ilvl w:val="0"/>
+          <w:numId w:val="18"/>
+        </w:numPr>
+      </w:pPr>
+      <w:r>
+        <w:t>Platzierung</w:t>
+      </w:r>
+    </w:p>
+    <w:p>
+      <w:pPr>
+        <w:pStyle w:val="Listenabsatz"/>
+        <w:numPr>
+          <w:ilvl w:val="0"/>
+          <w:numId w:val="18"/>
+        </w:numPr>
+      </w:pPr>
+      <w:r>
+        <w:t>Verdiente Auszeichnungen</w:t>
+      </w:r>
+    </w:p>
+    <w:p>
+      <w:pPr>
+        <w:pStyle w:val="Listenabsatz"/>
+        <w:numPr>
+          <w:ilvl w:val="0"/>
+          <w:numId w:val="18"/>
+        </w:numPr>
+      </w:pPr>
+      <w:r>
+        <w:t>Aktualisierte Platzierungen</w:t>
+      </w:r>
+    </w:p>
+    <w:p>
+      <w:r>
+        <w:t>Anschließend wird der Spieler im Statistik-Center auf seine eigene Profil-Seite geleitet.</w:t>
+      </w:r>
+    </w:p>
+    <w:p>
+      <w:pPr>
+        <w:pStyle w:val="berschrift2"/>
+      </w:pPr>
+      <w:bookmarkStart w:id="30" w:name="_Toc194717596"/>
+      <w:r>
         <w:t>Shop</w:t>
       </w:r>
-      <w:bookmarkEnd w:id="33"/>
+      <w:bookmarkEnd w:id="30"/>
     </w:p>
     <w:p>
       <w:r>
@@ -6859,23 +6981,7 @@
     </w:p>
     <w:p>
       <w:r>
-        <w:t xml:space="preserve">Sonderangebote sind jeweils für eine begrenzte Zeit verfügbare Sonderangebote von Artikeln oder Artikelkombinationen. Beispielsweise ein </w:t>
-      </w:r>
-      <w:proofErr w:type="spellStart"/>
-      <w:r>
-        <w:t>Map</w:t>
-      </w:r>
-      <w:proofErr w:type="spellEnd"/>
-      <w:r>
-        <w:t xml:space="preserve"> Pack + 1 </w:t>
-      </w:r>
-      <w:proofErr w:type="spellStart"/>
-      <w:r>
-        <w:t>Booster</w:t>
-      </w:r>
-      <w:proofErr w:type="spellEnd"/>
-      <w:r>
-        <w:t xml:space="preserve"> Pack um 5 Rennpunkte ermäßigt.</w:t>
+        <w:t>Sonderangebote sind jeweils für eine begrenzte Zeit verfügbare Sonderangebote von Artikeln oder Artikelkombinationen. Beispielsweise ein Map Pack + 1 Booster Pack um 5 Rennpunkte ermäßigt.</w:t>
       </w:r>
     </w:p>
     <w:p>
@@ -6892,6 +6998,7 @@
         </w:numPr>
       </w:pPr>
       <w:r>
+        <w:lastRenderedPageBreak/>
         <w:t>Rennstrecken</w:t>
       </w:r>
     </w:p>
@@ -6915,13 +7022,8 @@
           <w:numId w:val="14"/>
         </w:numPr>
       </w:pPr>
-      <w:proofErr w:type="spellStart"/>
-      <w:r>
-        <w:t>Booster</w:t>
-      </w:r>
-      <w:proofErr w:type="spellEnd"/>
-      <w:r>
-        <w:t xml:space="preserve"> Packs</w:t>
+      <w:r>
+        <w:t>Booster Packs</w:t>
       </w:r>
     </w:p>
     <w:p>
@@ -6952,11 +7054,11 @@
       <w:pPr>
         <w:pStyle w:val="berschrift2"/>
       </w:pPr>
-      <w:bookmarkStart w:id="34" w:name="_Toc194717597"/>
+      <w:bookmarkStart w:id="31" w:name="_Toc194717597"/>
       <w:r>
         <w:t>Profil</w:t>
       </w:r>
-      <w:bookmarkEnd w:id="34"/>
+      <w:bookmarkEnd w:id="31"/>
     </w:p>
     <w:p>
       <w:r>
@@ -6965,15 +7067,7 @@
     </w:p>
     <w:p>
       <w:r>
-        <w:t xml:space="preserve">Darüber hinaus kann der Spieler in seinem Profil auch seinen </w:t>
-      </w:r>
-      <w:proofErr w:type="spellStart"/>
-      <w:r>
-        <w:t>Avatar</w:t>
-      </w:r>
-      <w:proofErr w:type="spellEnd"/>
-      <w:r>
-        <w:t xml:space="preserve"> oder sein Fahrzeug verändern bzw. wechseln. Diese Änderung betrifft direkt die Anzeige seines Profils, welches von anderen Mitspielern aufgerufen wird. </w:t>
+        <w:t xml:space="preserve">Darüber hinaus kann der Spieler in seinem Profil auch seinen Avatar oder sein Fahrzeug verändern bzw. wechseln. Diese Änderung betrifft direkt die Anzeige seines Profils, welches von anderen Mitspielern aufgerufen wird. </w:t>
       </w:r>
     </w:p>
     <w:p>
@@ -6985,11 +7079,11 @@
       <w:pPr>
         <w:pStyle w:val="berschrift2"/>
       </w:pPr>
-      <w:bookmarkStart w:id="35" w:name="_Toc194717598"/>
+      <w:bookmarkStart w:id="32" w:name="_Toc194717598"/>
       <w:r>
         <w:t>Abmelden</w:t>
       </w:r>
-      <w:bookmarkEnd w:id="35"/>
+      <w:bookmarkEnd w:id="32"/>
     </w:p>
     <w:p>
       <w:r>
@@ -7000,17 +7094,17 @@
       <w:pPr>
         <w:pStyle w:val="berschrift1"/>
       </w:pPr>
-      <w:bookmarkStart w:id="36" w:name="_Toc194717599"/>
+      <w:bookmarkStart w:id="33" w:name="_Toc194717599"/>
       <w:r>
         <w:t>Kommunikation der Spieler</w:t>
       </w:r>
-      <w:bookmarkEnd w:id="36"/>
+      <w:bookmarkEnd w:id="33"/>
     </w:p>
     <w:p>
       <w:pPr>
         <w:pStyle w:val="berschrift2"/>
       </w:pPr>
-      <w:bookmarkStart w:id="37" w:name="_Toc194717600"/>
+      <w:bookmarkStart w:id="34" w:name="_Toc194717600"/>
       <w:r>
         <w:rPr>
           <w:highlight w:val="yellow"/>
@@ -7057,63 +7151,51 @@
       <w:r>
         <w:t>Kommunikation der Spieler untereinander</w:t>
       </w:r>
+      <w:bookmarkEnd w:id="34"/>
+    </w:p>
+    <w:p>
+      <w:r>
+        <w:t>Die Spieler haben keine direkte Möglichkeit miteinander zu kommunizieren. Sie können eigene Kommunikationsangaben in ihren Profilen hinterlegen und freischalten (Beispielsweise E-Mail-Adresse, IM-Daten etc.).</w:t>
+      </w:r>
+    </w:p>
+    <w:p>
+      <w:pPr>
+        <w:pStyle w:val="berschrift2"/>
+      </w:pPr>
+      <w:bookmarkStart w:id="35" w:name="_Toc194717601"/>
+      <w:r>
+        <w:t>Kommunikation der Spieler mit den Entwicklern</w:t>
+      </w:r>
+      <w:bookmarkEnd w:id="35"/>
+    </w:p>
+    <w:p>
+      <w:r>
+        <w:t>Die Spieler können über ein Kontaktformular in ihrem Profil oder in den allgemeinen Informationen Nachrichten an uns senden. Betreffs der Nachrichten sind vorgegeben und können beispielsweise sein: Fehler im Programm melden, unangemessenes Spielerverhalten melden, Fragen zu Kaufvorgängen etc. Die Mails landen in einer Support-Mailbox. Die E-Mail-Adresse, an welche die Nachrichten versendet werden, wird nicht veröffentlicht.</w:t>
+      </w:r>
+    </w:p>
+    <w:p>
+      <w:pPr>
+        <w:pStyle w:val="berschrift1"/>
+      </w:pPr>
+      <w:bookmarkStart w:id="36" w:name="_Toc194717602"/>
+      <w:r>
+        <w:t>Technik</w:t>
+      </w:r>
+      <w:bookmarkEnd w:id="36"/>
+    </w:p>
+    <w:p>
+      <w:pPr>
+        <w:pStyle w:val="berschrift2"/>
+      </w:pPr>
+      <w:bookmarkStart w:id="37" w:name="_Toc194717603"/>
+      <w:r>
+        <w:t>Client</w:t>
+      </w:r>
       <w:bookmarkEnd w:id="37"/>
     </w:p>
     <w:p>
       <w:r>
-        <w:t>Die Spieler haben keine direkte Möglichkeit miteinander zu kommunizieren. Sie können eigene Kommunikationsangaben in ihren Profilen hinterlegen und freischalten (Beispielsweise E-Mail-Adresse, IM-Daten etc.).</w:t>
-      </w:r>
-    </w:p>
-    <w:p>
-      <w:pPr>
-        <w:pStyle w:val="berschrift2"/>
-      </w:pPr>
-      <w:bookmarkStart w:id="38" w:name="_Toc194717601"/>
-      <w:r>
-        <w:t>Kommunikation der Spieler mit den Entwicklern</w:t>
-      </w:r>
-      <w:bookmarkEnd w:id="38"/>
-    </w:p>
-    <w:p>
-      <w:r>
-        <w:t xml:space="preserve">Die Spieler können über ein Kontaktformular in ihrem Profil oder in den allgemeinen Informationen Nachrichten an uns senden. Betreffs der Nachrichten sind vorgegeben und können beispielsweise sein: Fehler im Programm melden, unangemessenes Spielerverhalten melden, Fragen zu </w:t>
-      </w:r>
-      <w:r>
-        <w:lastRenderedPageBreak/>
-        <w:t>Kaufvorgängen etc. Die Mails landen in einer Support-Mailbox. Die E-Mail-Adresse, an welche die Nachrichten versendet werden, wird nicht veröffentlicht.</w:t>
-      </w:r>
-    </w:p>
-    <w:p>
-      <w:pPr>
-        <w:pStyle w:val="berschrift1"/>
-      </w:pPr>
-      <w:bookmarkStart w:id="39" w:name="_Toc194717602"/>
-      <w:r>
-        <w:t>Technik</w:t>
-      </w:r>
-      <w:bookmarkEnd w:id="39"/>
-    </w:p>
-    <w:p>
-      <w:pPr>
-        <w:pStyle w:val="berschrift2"/>
-      </w:pPr>
-      <w:bookmarkStart w:id="40" w:name="_Toc194717603"/>
-      <w:r>
-        <w:t>Client</w:t>
-      </w:r>
-      <w:bookmarkEnd w:id="40"/>
-    </w:p>
-    <w:p>
-      <w:r>
-        <w:t>Der Spieler benötigt zur vollen Benutzung des Spiels lediglich einen aktuellen Webbrowser mit installiertem Flash-</w:t>
-      </w:r>
-      <w:proofErr w:type="spellStart"/>
-      <w:r>
-        <w:t>Plugin</w:t>
-      </w:r>
-      <w:proofErr w:type="spellEnd"/>
-      <w:r>
-        <w:t>.</w:t>
+        <w:t>Der Spieler benötigt zur vollen Benutzung des Spiels lediglich einen aktuellen Webbrowser mit installiertem Flash-Plugin.</w:t>
       </w:r>
       <w:r>
         <w:t xml:space="preserve"> JavaScript und Cookies müssen im Browser aktiviert sein.</w:t>
@@ -7144,13 +7226,8 @@
           <w:numId w:val="7"/>
         </w:numPr>
       </w:pPr>
-      <w:proofErr w:type="spellStart"/>
-      <w:r>
-        <w:t>Firefox</w:t>
-      </w:r>
-      <w:proofErr w:type="spellEnd"/>
-      <w:r>
-        <w:t>, Version 2</w:t>
+      <w:r>
+        <w:t>Firefox, Version 2</w:t>
       </w:r>
       <w:r>
         <w:t xml:space="preserve"> (Version 3 sobald verfügbar)</w:t>
@@ -7158,6 +7235,7 @@
     </w:p>
     <w:p>
       <w:r>
+        <w:lastRenderedPageBreak/>
         <w:t>Wü</w:t>
       </w:r>
       <w:r>
@@ -7198,11 +7276,11 @@
       <w:pPr>
         <w:pStyle w:val="berschrift2"/>
       </w:pPr>
-      <w:bookmarkStart w:id="41" w:name="_Toc194717604"/>
+      <w:bookmarkStart w:id="38" w:name="_Toc194717604"/>
       <w:r>
         <w:t>Server</w:t>
       </w:r>
-      <w:bookmarkEnd w:id="41"/>
+      <w:bookmarkEnd w:id="38"/>
     </w:p>
     <w:p>
       <w:r>
@@ -7223,13 +7301,8 @@
         <w:t xml:space="preserve"> Version 5 entwi</w:t>
       </w:r>
       <w:r>
-        <w:t xml:space="preserve">ckelt. Als Datenbank wird </w:t>
-      </w:r>
-      <w:proofErr w:type="spellStart"/>
-      <w:r>
-        <w:t>MySQL</w:t>
-      </w:r>
-      <w:proofErr w:type="spellEnd"/>
+        <w:t>ckelt. Als Datenbank wird MySQL</w:t>
+      </w:r>
       <w:r>
         <w:t xml:space="preserve"> Version </w:t>
       </w:r>
@@ -7242,13 +7315,8 @@
       <w:r>
         <w:t xml:space="preserve"> Das Framework ist zwar mit </w:t>
       </w:r>
-      <w:proofErr w:type="spellStart"/>
-      <w:r>
-        <w:t>MySQL</w:t>
-      </w:r>
-      <w:proofErr w:type="spellEnd"/>
-      <w:r>
-        <w:t xml:space="preserve"> </w:t>
+      <w:r>
+        <w:t xml:space="preserve">MySQL </w:t>
       </w:r>
       <w:r>
         <w:t>Version 4 kompatibel, aber</w:t>
@@ -7264,19 +7332,11 @@
       <w:r>
         <w:t xml:space="preserve">Als erweitertes PHP-Modul wird nur </w:t>
       </w:r>
-      <w:proofErr w:type="spellStart"/>
       <w:r>
         <w:rPr>
           <w:highlight w:val="yellow"/>
         </w:rPr>
-        <w:t>GDlib</w:t>
-      </w:r>
-      <w:proofErr w:type="spellEnd"/>
-      <w:r>
-        <w:rPr>
-          <w:highlight w:val="yellow"/>
-        </w:rPr>
-        <w:t xml:space="preserve"> Version 2</w:t>
+        <w:t>GDlib Version 2</w:t>
       </w:r>
       <w:r>
         <w:t xml:space="preserve"> verwendet. Es ist kein Modul für die Kommunikation zwischen dem Server und dem Flash-Client nötig.</w:t>
@@ -7286,68 +7346,119 @@
       <w:pPr>
         <w:pStyle w:val="berschrift2"/>
       </w:pPr>
-      <w:bookmarkStart w:id="42" w:name="_Toc194717605"/>
+      <w:bookmarkStart w:id="39" w:name="_Toc194717605"/>
       <w:r>
         <w:t>Kommunikation zwischen Client und Server</w:t>
       </w:r>
+      <w:bookmarkEnd w:id="39"/>
+    </w:p>
+    <w:p>
+      <w:r>
+        <w:t>Die eigentliche Webseite verhält sich wie eine ganz normale Seite im WWW. Im Spiel kommuniziert der Flash-Client mit dem Server per http-Anfragen. Der Server antwortet jeweils mit XML, welches der Client auswertet.</w:t>
+      </w:r>
+    </w:p>
+    <w:p>
+      <w:r>
+        <w:t xml:space="preserve">Die gesamte Spiellogik verbleibt auf dem Server. Der Client führt nur grundsätzliche Prüfungen aus, ob Spielzüge und Aktionen in diesem Moment möglich sind. </w:t>
+      </w:r>
+      <w:r>
+        <w:t>Jedes Paket vom Client wird jedoch vom Server vollständig gegen die Spiellogik geprüft. Somit spielt es keine Rolle, ob die eigentlichen Pakete von dem Flash-Client kommen oder von einem Proxy oder eigenem Client.</w:t>
+      </w:r>
+    </w:p>
+    <w:p>
+      <w:pPr>
+        <w:pStyle w:val="berschrift2"/>
+      </w:pPr>
+      <w:bookmarkStart w:id="40" w:name="_Toc194717606"/>
+      <w:r>
+        <w:t>Framework</w:t>
+      </w:r>
+      <w:bookmarkEnd w:id="40"/>
+    </w:p>
+    <w:p>
+      <w:r>
+        <w:t xml:space="preserve">Lineracer wird auf </w:t>
+      </w:r>
+      <w:r>
+        <w:t>Basis des</w:t>
+      </w:r>
+      <w:r>
+        <w:t xml:space="preserve"> Zeitgeist-Framework</w:t>
+      </w:r>
+      <w:r>
+        <w:t>s</w:t>
+      </w:r>
+      <w:r>
+        <w:t xml:space="preserve"> entwickelt. Das Framework, ursprünglich für Zeitalter3 geplant, ist ein generisches Framework für alle Arten von interaktiven Webapplikationen.</w:t>
+      </w:r>
+    </w:p>
+    <w:p>
+      <w:pPr>
+        <w:pStyle w:val="berschrift1"/>
+      </w:pPr>
+      <w:bookmarkStart w:id="41" w:name="_Toc194717607"/>
+      <w:r>
+        <w:t>Schnittstellen</w:t>
+      </w:r>
+      <w:r>
+        <w:t xml:space="preserve"> nach Außen</w:t>
+      </w:r>
+      <w:bookmarkEnd w:id="41"/>
+    </w:p>
+    <w:p>
+      <w:pPr>
+        <w:pStyle w:val="berschrift2"/>
+      </w:pPr>
+      <w:bookmarkStart w:id="42" w:name="_Toc194717608"/>
+      <w:r>
+        <w:t>Spielerprofile</w:t>
+      </w:r>
       <w:bookmarkEnd w:id="42"/>
     </w:p>
     <w:p>
       <w:r>
-        <w:t>Die eigentliche Webseite verhält sich wie eine ganz normale Seite im WWW. Im Spiel kommuniziert der Flash-Client mit dem Server per http-Anfragen. Der Server antwortet jeweils mit XML, welches der Client auswertet.</w:t>
-      </w:r>
-    </w:p>
-    <w:p>
-      <w:r>
-        <w:t xml:space="preserve">Die gesamte Spiellogik verbleibt auf dem Server. Der Client führt nur grundsätzliche Prüfungen aus, ob Spielzüge und Aktionen in diesem Moment möglich sind. </w:t>
-      </w:r>
-      <w:r>
-        <w:t>Jedes Paket vom Client wird jedoch vom Server vollständig gegen die Spiellogik geprüft. Somit spielt es keine Rolle, ob die eigentlichen Pakete von dem Flash-Client kommen oder von einem Proxy oder eigenem Client.</w:t>
+        <w:t>Die Spielerprofile, sowie eine Auswahl relevanter statistische Daten über den Spieler</w:t>
+      </w:r>
+      <w:r>
+        <w:t>,</w:t>
+      </w:r>
+      <w:r>
+        <w:t xml:space="preserve"> sollen von externen Webseiten abgefragt werden können. Denkbar ist somit beispielsweise das Einbinden von Profilen in die eigene Homepage, MySpace oder ähnlichen Community-Seiten.</w:t>
+      </w:r>
+    </w:p>
+    <w:p>
+      <w:r>
+        <w:t>Die Ausgabe der Daten erfolgt vom System in XML.</w:t>
       </w:r>
     </w:p>
     <w:p>
       <w:pPr>
         <w:pStyle w:val="berschrift2"/>
       </w:pPr>
-      <w:bookmarkStart w:id="43" w:name="_Toc194717606"/>
-      <w:r>
-        <w:t>Framework</w:t>
+      <w:bookmarkStart w:id="43" w:name="_Toc194717609"/>
+      <w:r>
+        <w:t>Statistiken</w:t>
       </w:r>
       <w:bookmarkEnd w:id="43"/>
     </w:p>
     <w:p>
-      <w:proofErr w:type="spellStart"/>
-      <w:r>
-        <w:t>Lineracer</w:t>
-      </w:r>
-      <w:proofErr w:type="spellEnd"/>
-      <w:r>
-        <w:t xml:space="preserve"> wird auf </w:t>
-      </w:r>
-      <w:r>
-        <w:t>Basis des</w:t>
-      </w:r>
-      <w:r>
-        <w:t xml:space="preserve"> Zeitgeist-Framework</w:t>
-      </w:r>
-      <w:r>
-        <w:t>s</w:t>
-      </w:r>
-      <w:r>
-        <w:t xml:space="preserve"> entwickelt. Das Framework, ursprünglich für Zeitalter3 geplant, ist ein generisches Framework für alle Arten von interaktiven Webapplikationen.</w:t>
+      <w:r>
+        <w:t>Ein Teil der Statistiken sollen von externen Seiten abgerufen werden können. Denkbar sind hier zum Beispiel Top10/100-Listen von Spielern mit dem besten Gewinn/Verlust-Verhältnis oder den meisten Auszeichnungen. Mit der Übergabe eines Parameters kann ein Spieler in der Liste hervorgehoben werden (spezielles Tag oder Attribut).</w:t>
+      </w:r>
+    </w:p>
+    <w:p>
+      <w:r>
+        <w:t>Die Ausgabe der Daten erfolgt vom System in XML.</w:t>
       </w:r>
     </w:p>
     <w:p>
       <w:pPr>
         <w:pStyle w:val="berschrift1"/>
       </w:pPr>
-      <w:bookmarkStart w:id="44" w:name="_Toc194717607"/>
+      <w:bookmarkStart w:id="44" w:name="_Toc194717610"/>
       <w:r>
         <w:lastRenderedPageBreak/>
-        <w:t>Schnittstellen</w:t>
-      </w:r>
-      <w:r>
-        <w:t xml:space="preserve"> nach Außen</w:t>
+        <w:t>Ausblick auf mögliche Features</w:t>
       </w:r>
       <w:bookmarkEnd w:id="44"/>
     </w:p>
@@ -7355,75 +7466,11 @@
       <w:pPr>
         <w:pStyle w:val="berschrift2"/>
       </w:pPr>
-      <w:bookmarkStart w:id="45" w:name="_Toc194717608"/>
-      <w:r>
-        <w:t>Spielerprofile</w:t>
+      <w:bookmarkStart w:id="45" w:name="_Toc194717611"/>
+      <w:r>
+        <w:t>Turniere</w:t>
       </w:r>
       <w:bookmarkEnd w:id="45"/>
-    </w:p>
-    <w:p>
-      <w:r>
-        <w:t>Die Spielerprofile, sowie eine Auswahl relevanter statistische Daten über den Spieler</w:t>
-      </w:r>
-      <w:r>
-        <w:t>,</w:t>
-      </w:r>
-      <w:r>
-        <w:t xml:space="preserve"> sollen von externen Webseiten abgefragt werden können. Denkbar ist somit beispielsweise das Einbinden von Profilen in die eigene Homepage, </w:t>
-      </w:r>
-      <w:proofErr w:type="spellStart"/>
-      <w:r>
-        <w:t>MySpace</w:t>
-      </w:r>
-      <w:proofErr w:type="spellEnd"/>
-      <w:r>
-        <w:t xml:space="preserve"> oder ähnlichen Community-Seiten.</w:t>
-      </w:r>
-    </w:p>
-    <w:p>
-      <w:r>
-        <w:t>Die Ausgabe der Daten erfolgt vom System in XML.</w:t>
-      </w:r>
-    </w:p>
-    <w:p>
-      <w:pPr>
-        <w:pStyle w:val="berschrift2"/>
-      </w:pPr>
-      <w:bookmarkStart w:id="46" w:name="_Toc194717609"/>
-      <w:r>
-        <w:t>Statistiken</w:t>
-      </w:r>
-      <w:bookmarkEnd w:id="46"/>
-    </w:p>
-    <w:p>
-      <w:r>
-        <w:t>Ein Teil der Statistiken sollen von externen Seiten abgerufen werden können. Denkbar sind hier zum Beispiel Top10/100-Listen von Spielern mit dem besten Gewinn/Verlust-Verhältnis oder den meisten Auszeichnungen. Mit der Übergabe eines Parameters kann ein Spieler in der Liste hervorgehoben werden (spezielles Tag oder Attribut).</w:t>
-      </w:r>
-    </w:p>
-    <w:p>
-      <w:r>
-        <w:t>Die Ausgabe der Daten erfolgt vom System in XML.</w:t>
-      </w:r>
-    </w:p>
-    <w:p>
-      <w:pPr>
-        <w:pStyle w:val="berschrift1"/>
-      </w:pPr>
-      <w:bookmarkStart w:id="47" w:name="_Toc194717610"/>
-      <w:r>
-        <w:t>Ausblick auf mögliche Features</w:t>
-      </w:r>
-      <w:bookmarkEnd w:id="47"/>
-    </w:p>
-    <w:p>
-      <w:pPr>
-        <w:pStyle w:val="berschrift2"/>
-      </w:pPr>
-      <w:bookmarkStart w:id="48" w:name="_Toc194717611"/>
-      <w:r>
-        <w:t>Turniere</w:t>
-      </w:r>
-      <w:bookmarkEnd w:id="48"/>
     </w:p>
     <w:p>
       <w:r>
@@ -7462,13 +7509,8 @@
           <w:numId w:val="11"/>
         </w:numPr>
       </w:pPr>
-      <w:proofErr w:type="spellStart"/>
-      <w:r>
-        <w:t>Booster</w:t>
-      </w:r>
-      <w:proofErr w:type="spellEnd"/>
-      <w:r>
-        <w:t>-Packs</w:t>
+      <w:r>
+        <w:t>Booster-Packs</w:t>
       </w:r>
     </w:p>
     <w:p>
@@ -7487,11 +7529,11 @@
       <w:pPr>
         <w:pStyle w:val="berschrift2"/>
       </w:pPr>
-      <w:bookmarkStart w:id="49" w:name="_Toc194717612"/>
+      <w:bookmarkStart w:id="46" w:name="_Toc194717612"/>
       <w:r>
         <w:t>Kreativ-Wettbewerbe</w:t>
       </w:r>
-      <w:bookmarkEnd w:id="49"/>
+      <w:bookmarkEnd w:id="46"/>
     </w:p>
     <w:p>
       <w:r>
@@ -7502,11 +7544,11 @@
       <w:pPr>
         <w:pStyle w:val="berschrift2"/>
       </w:pPr>
-      <w:bookmarkStart w:id="50" w:name="_Toc194717613"/>
+      <w:bookmarkStart w:id="47" w:name="_Toc194717613"/>
       <w:r>
         <w:t>Werbung im Spiel</w:t>
       </w:r>
-      <w:bookmarkEnd w:id="50"/>
+      <w:bookmarkEnd w:id="47"/>
     </w:p>
     <w:p>
       <w:r>
@@ -7519,7 +7561,7 @@
       </w:r>
     </w:p>
     <w:sectPr>
-      <w:footerReference w:type="default" r:id="rId12"/>
+      <w:footerReference w:type="default" r:id="rId13"/>
       <w:pgSz w:w="11906" w:h="16838"/>
       <w:pgMar w:top="1417" w:right="1417" w:bottom="1134" w:left="1417" w:header="708" w:footer="708" w:gutter="0"/>
       <w:cols w:space="708"/>
@@ -7576,7 +7618,7 @@
             <w:rPr>
               <w:noProof/>
             </w:rPr>
-            <w:t>12</w:t>
+            <w:t>16</w:t>
           </w:r>
         </w:fldSimple>
       </w:p>
@@ -7731,6 +7773,118 @@
     </w:lvl>
   </w:abstractNum>
   <w:abstractNum w:abstractNumId="1">
+    <w:nsid w:val="00C06E20"/>
+    <w:multiLevelType w:val="hybridMultilevel"/>
+    <w:tmpl w:val="70C23E22"/>
+    <w:lvl w:ilvl="0" w:tplc="A1780BAE">
+      <w:numFmt w:val="bullet"/>
+      <w:lvlText w:val="-"/>
+      <w:lvlJc w:val="left"/>
+      <w:pPr>
+        <w:ind w:left="720" w:hanging="360"/>
+      </w:pPr>
+      <w:rPr>
+        <w:rFonts w:ascii="Calibri" w:eastAsiaTheme="minorHAnsi" w:hAnsi="Calibri" w:cstheme="minorBidi" w:hint="default"/>
+      </w:rPr>
+    </w:lvl>
+    <w:lvl w:ilvl="1" w:tplc="04070003" w:tentative="1">
+      <w:start w:val="1"/>
+      <w:numFmt w:val="bullet"/>
+      <w:lvlText w:val="o"/>
+      <w:lvlJc w:val="left"/>
+      <w:pPr>
+        <w:ind w:left="1440" w:hanging="360"/>
+      </w:pPr>
+      <w:rPr>
+        <w:rFonts w:ascii="Courier New" w:hAnsi="Courier New" w:cs="Courier New" w:hint="default"/>
+      </w:rPr>
+    </w:lvl>
+    <w:lvl w:ilvl="2" w:tplc="04070005" w:tentative="1">
+      <w:start w:val="1"/>
+      <w:numFmt w:val="bullet"/>
+      <w:lvlText w:val=""/>
+      <w:lvlJc w:val="left"/>
+      <w:pPr>
+        <w:ind w:left="2160" w:hanging="360"/>
+      </w:pPr>
+      <w:rPr>
+        <w:rFonts w:ascii="Wingdings" w:hAnsi="Wingdings" w:hint="default"/>
+      </w:rPr>
+    </w:lvl>
+    <w:lvl w:ilvl="3" w:tplc="04070001" w:tentative="1">
+      <w:start w:val="1"/>
+      <w:numFmt w:val="bullet"/>
+      <w:lvlText w:val=""/>
+      <w:lvlJc w:val="left"/>
+      <w:pPr>
+        <w:ind w:left="2880" w:hanging="360"/>
+      </w:pPr>
+      <w:rPr>
+        <w:rFonts w:ascii="Symbol" w:hAnsi="Symbol" w:hint="default"/>
+      </w:rPr>
+    </w:lvl>
+    <w:lvl w:ilvl="4" w:tplc="04070003" w:tentative="1">
+      <w:start w:val="1"/>
+      <w:numFmt w:val="bullet"/>
+      <w:lvlText w:val="o"/>
+      <w:lvlJc w:val="left"/>
+      <w:pPr>
+        <w:ind w:left="3600" w:hanging="360"/>
+      </w:pPr>
+      <w:rPr>
+        <w:rFonts w:ascii="Courier New" w:hAnsi="Courier New" w:cs="Courier New" w:hint="default"/>
+      </w:rPr>
+    </w:lvl>
+    <w:lvl w:ilvl="5" w:tplc="04070005" w:tentative="1">
+      <w:start w:val="1"/>
+      <w:numFmt w:val="bullet"/>
+      <w:lvlText w:val=""/>
+      <w:lvlJc w:val="left"/>
+      <w:pPr>
+        <w:ind w:left="4320" w:hanging="360"/>
+      </w:pPr>
+      <w:rPr>
+        <w:rFonts w:ascii="Wingdings" w:hAnsi="Wingdings" w:hint="default"/>
+      </w:rPr>
+    </w:lvl>
+    <w:lvl w:ilvl="6" w:tplc="04070001" w:tentative="1">
+      <w:start w:val="1"/>
+      <w:numFmt w:val="bullet"/>
+      <w:lvlText w:val=""/>
+      <w:lvlJc w:val="left"/>
+      <w:pPr>
+        <w:ind w:left="5040" w:hanging="360"/>
+      </w:pPr>
+      <w:rPr>
+        <w:rFonts w:ascii="Symbol" w:hAnsi="Symbol" w:hint="default"/>
+      </w:rPr>
+    </w:lvl>
+    <w:lvl w:ilvl="7" w:tplc="04070003" w:tentative="1">
+      <w:start w:val="1"/>
+      <w:numFmt w:val="bullet"/>
+      <w:lvlText w:val="o"/>
+      <w:lvlJc w:val="left"/>
+      <w:pPr>
+        <w:ind w:left="5760" w:hanging="360"/>
+      </w:pPr>
+      <w:rPr>
+        <w:rFonts w:ascii="Courier New" w:hAnsi="Courier New" w:cs="Courier New" w:hint="default"/>
+      </w:rPr>
+    </w:lvl>
+    <w:lvl w:ilvl="8" w:tplc="04070005" w:tentative="1">
+      <w:start w:val="1"/>
+      <w:numFmt w:val="bullet"/>
+      <w:lvlText w:val=""/>
+      <w:lvlJc w:val="left"/>
+      <w:pPr>
+        <w:ind w:left="6480" w:hanging="360"/>
+      </w:pPr>
+      <w:rPr>
+        <w:rFonts w:ascii="Wingdings" w:hAnsi="Wingdings" w:hint="default"/>
+      </w:rPr>
+    </w:lvl>
+  </w:abstractNum>
+  <w:abstractNum w:abstractNumId="2">
     <w:nsid w:val="02093DC8"/>
     <w:multiLevelType w:val="hybridMultilevel"/>
     <w:tmpl w:val="E9527024"/>
@@ -7843,7 +7997,7 @@
       </w:rPr>
     </w:lvl>
   </w:abstractNum>
-  <w:abstractNum w:abstractNumId="2">
+  <w:abstractNum w:abstractNumId="3">
     <w:nsid w:val="02D67400"/>
     <w:multiLevelType w:val="hybridMultilevel"/>
     <w:tmpl w:val="044C3DF4"/>
@@ -7956,7 +8110,7 @@
       </w:rPr>
     </w:lvl>
   </w:abstractNum>
-  <w:abstractNum w:abstractNumId="3">
+  <w:abstractNum w:abstractNumId="4">
     <w:nsid w:val="11226874"/>
     <w:multiLevelType w:val="hybridMultilevel"/>
     <w:tmpl w:val="128003A8"/>
@@ -8069,7 +8223,7 @@
       </w:rPr>
     </w:lvl>
   </w:abstractNum>
-  <w:abstractNum w:abstractNumId="4">
+  <w:abstractNum w:abstractNumId="5">
     <w:nsid w:val="18972091"/>
     <w:multiLevelType w:val="hybridMultilevel"/>
     <w:tmpl w:val="1E66AB24"/>
@@ -8182,19 +8336,133 @@
       </w:rPr>
     </w:lvl>
   </w:abstractNum>
-  <w:abstractNum w:abstractNumId="5">
+  <w:abstractNum w:abstractNumId="6">
+    <w:nsid w:val="210A3C99"/>
+    <w:multiLevelType w:val="hybridMultilevel"/>
+    <w:tmpl w:val="0D060264"/>
+    <w:lvl w:ilvl="0" w:tplc="04070001">
+      <w:start w:val="1"/>
+      <w:numFmt w:val="bullet"/>
+      <w:lvlText w:val=""/>
+      <w:lvlJc w:val="left"/>
+      <w:pPr>
+        <w:ind w:left="720" w:hanging="360"/>
+      </w:pPr>
+      <w:rPr>
+        <w:rFonts w:ascii="Symbol" w:hAnsi="Symbol" w:hint="default"/>
+      </w:rPr>
+    </w:lvl>
+    <w:lvl w:ilvl="1" w:tplc="04070003" w:tentative="1">
+      <w:start w:val="1"/>
+      <w:numFmt w:val="bullet"/>
+      <w:lvlText w:val="o"/>
+      <w:lvlJc w:val="left"/>
+      <w:pPr>
+        <w:ind w:left="1440" w:hanging="360"/>
+      </w:pPr>
+      <w:rPr>
+        <w:rFonts w:ascii="Courier New" w:hAnsi="Courier New" w:cs="Courier New" w:hint="default"/>
+      </w:rPr>
+    </w:lvl>
+    <w:lvl w:ilvl="2" w:tplc="04070005" w:tentative="1">
+      <w:start w:val="1"/>
+      <w:numFmt w:val="bullet"/>
+      <w:lvlText w:val=""/>
+      <w:lvlJc w:val="left"/>
+      <w:pPr>
+        <w:ind w:left="2160" w:hanging="360"/>
+      </w:pPr>
+      <w:rPr>
+        <w:rFonts w:ascii="Wingdings" w:hAnsi="Wingdings" w:hint="default"/>
+      </w:rPr>
+    </w:lvl>
+    <w:lvl w:ilvl="3" w:tplc="04070001" w:tentative="1">
+      <w:start w:val="1"/>
+      <w:numFmt w:val="bullet"/>
+      <w:lvlText w:val=""/>
+      <w:lvlJc w:val="left"/>
+      <w:pPr>
+        <w:ind w:left="2880" w:hanging="360"/>
+      </w:pPr>
+      <w:rPr>
+        <w:rFonts w:ascii="Symbol" w:hAnsi="Symbol" w:hint="default"/>
+      </w:rPr>
+    </w:lvl>
+    <w:lvl w:ilvl="4" w:tplc="04070003" w:tentative="1">
+      <w:start w:val="1"/>
+      <w:numFmt w:val="bullet"/>
+      <w:lvlText w:val="o"/>
+      <w:lvlJc w:val="left"/>
+      <w:pPr>
+        <w:ind w:left="3600" w:hanging="360"/>
+      </w:pPr>
+      <w:rPr>
+        <w:rFonts w:ascii="Courier New" w:hAnsi="Courier New" w:cs="Courier New" w:hint="default"/>
+      </w:rPr>
+    </w:lvl>
+    <w:lvl w:ilvl="5" w:tplc="04070005" w:tentative="1">
+      <w:start w:val="1"/>
+      <w:numFmt w:val="bullet"/>
+      <w:lvlText w:val=""/>
+      <w:lvlJc w:val="left"/>
+      <w:pPr>
+        <w:ind w:left="4320" w:hanging="360"/>
+      </w:pPr>
+      <w:rPr>
+        <w:rFonts w:ascii="Wingdings" w:hAnsi="Wingdings" w:hint="default"/>
+      </w:rPr>
+    </w:lvl>
+    <w:lvl w:ilvl="6" w:tplc="04070001" w:tentative="1">
+      <w:start w:val="1"/>
+      <w:numFmt w:val="bullet"/>
+      <w:lvlText w:val=""/>
+      <w:lvlJc w:val="left"/>
+      <w:pPr>
+        <w:ind w:left="5040" w:hanging="360"/>
+      </w:pPr>
+      <w:rPr>
+        <w:rFonts w:ascii="Symbol" w:hAnsi="Symbol" w:hint="default"/>
+      </w:rPr>
+    </w:lvl>
+    <w:lvl w:ilvl="7" w:tplc="04070003" w:tentative="1">
+      <w:start w:val="1"/>
+      <w:numFmt w:val="bullet"/>
+      <w:lvlText w:val="o"/>
+      <w:lvlJc w:val="left"/>
+      <w:pPr>
+        <w:ind w:left="5760" w:hanging="360"/>
+      </w:pPr>
+      <w:rPr>
+        <w:rFonts w:ascii="Courier New" w:hAnsi="Courier New" w:cs="Courier New" w:hint="default"/>
+      </w:rPr>
+    </w:lvl>
+    <w:lvl w:ilvl="8" w:tplc="04070005" w:tentative="1">
+      <w:start w:val="1"/>
+      <w:numFmt w:val="bullet"/>
+      <w:lvlText w:val=""/>
+      <w:lvlJc w:val="left"/>
+      <w:pPr>
+        <w:ind w:left="6480" w:hanging="360"/>
+      </w:pPr>
+      <w:rPr>
+        <w:rFonts w:ascii="Wingdings" w:hAnsi="Wingdings" w:hint="default"/>
+      </w:rPr>
+    </w:lvl>
+  </w:abstractNum>
+  <w:abstractNum w:abstractNumId="7">
     <w:nsid w:val="30E90D03"/>
     <w:multiLevelType w:val="hybridMultilevel"/>
-    <w:tmpl w:val="BDE4550C"/>
-    <w:lvl w:ilvl="0" w:tplc="CA8AB972">
-      <w:numFmt w:val="bullet"/>
-      <w:lvlText w:val="-"/>
+    <w:tmpl w:val="A90E01C6"/>
+    <w:lvl w:ilvl="0" w:tplc="04070001">
+      <w:start w:val="1"/>
+      <w:numFmt w:val="bullet"/>
+      <w:lvlText w:val=""/>
       <w:lvlJc w:val="left"/>
       <w:pPr>
         <w:ind w:left="720" w:hanging="360"/>
       </w:pPr>
       <w:rPr>
-        <w:rFonts w:ascii="Calibri" w:eastAsiaTheme="minorHAnsi" w:hAnsi="Calibri" w:cstheme="minorBidi" w:hint="default"/>
+        <w:rFonts w:ascii="Symbol" w:hAnsi="Symbol" w:hint="default"/>
       </w:rPr>
     </w:lvl>
     <w:lvl w:ilvl="1" w:tplc="04070003" w:tentative="1">
@@ -8294,7 +8562,7 @@
       </w:rPr>
     </w:lvl>
   </w:abstractNum>
-  <w:abstractNum w:abstractNumId="6">
+  <w:abstractNum w:abstractNumId="8">
     <w:nsid w:val="329946B2"/>
     <w:multiLevelType w:val="hybridMultilevel"/>
     <w:tmpl w:val="CCBCC830"/>
@@ -8407,7 +8675,7 @@
       </w:rPr>
     </w:lvl>
   </w:abstractNum>
-  <w:abstractNum w:abstractNumId="7">
+  <w:abstractNum w:abstractNumId="9">
     <w:nsid w:val="48507BCF"/>
     <w:multiLevelType w:val="hybridMultilevel"/>
     <w:tmpl w:val="01C8B952"/>
@@ -8520,7 +8788,120 @@
       </w:rPr>
     </w:lvl>
   </w:abstractNum>
-  <w:abstractNum w:abstractNumId="8">
+  <w:abstractNum w:abstractNumId="10">
+    <w:nsid w:val="48911407"/>
+    <w:multiLevelType w:val="hybridMultilevel"/>
+    <w:tmpl w:val="E6FE41B2"/>
+    <w:lvl w:ilvl="0" w:tplc="04070001">
+      <w:start w:val="1"/>
+      <w:numFmt w:val="bullet"/>
+      <w:lvlText w:val=""/>
+      <w:lvlJc w:val="left"/>
+      <w:pPr>
+        <w:ind w:left="720" w:hanging="360"/>
+      </w:pPr>
+      <w:rPr>
+        <w:rFonts w:ascii="Symbol" w:hAnsi="Symbol" w:hint="default"/>
+      </w:rPr>
+    </w:lvl>
+    <w:lvl w:ilvl="1" w:tplc="04070003" w:tentative="1">
+      <w:start w:val="1"/>
+      <w:numFmt w:val="bullet"/>
+      <w:lvlText w:val="o"/>
+      <w:lvlJc w:val="left"/>
+      <w:pPr>
+        <w:ind w:left="1440" w:hanging="360"/>
+      </w:pPr>
+      <w:rPr>
+        <w:rFonts w:ascii="Courier New" w:hAnsi="Courier New" w:cs="Courier New" w:hint="default"/>
+      </w:rPr>
+    </w:lvl>
+    <w:lvl w:ilvl="2" w:tplc="04070005" w:tentative="1">
+      <w:start w:val="1"/>
+      <w:numFmt w:val="bullet"/>
+      <w:lvlText w:val=""/>
+      <w:lvlJc w:val="left"/>
+      <w:pPr>
+        <w:ind w:left="2160" w:hanging="360"/>
+      </w:pPr>
+      <w:rPr>
+        <w:rFonts w:ascii="Wingdings" w:hAnsi="Wingdings" w:hint="default"/>
+      </w:rPr>
+    </w:lvl>
+    <w:lvl w:ilvl="3" w:tplc="04070001" w:tentative="1">
+      <w:start w:val="1"/>
+      <w:numFmt w:val="bullet"/>
+      <w:lvlText w:val=""/>
+      <w:lvlJc w:val="left"/>
+      <w:pPr>
+        <w:ind w:left="2880" w:hanging="360"/>
+      </w:pPr>
+      <w:rPr>
+        <w:rFonts w:ascii="Symbol" w:hAnsi="Symbol" w:hint="default"/>
+      </w:rPr>
+    </w:lvl>
+    <w:lvl w:ilvl="4" w:tplc="04070003" w:tentative="1">
+      <w:start w:val="1"/>
+      <w:numFmt w:val="bullet"/>
+      <w:lvlText w:val="o"/>
+      <w:lvlJc w:val="left"/>
+      <w:pPr>
+        <w:ind w:left="3600" w:hanging="360"/>
+      </w:pPr>
+      <w:rPr>
+        <w:rFonts w:ascii="Courier New" w:hAnsi="Courier New" w:cs="Courier New" w:hint="default"/>
+      </w:rPr>
+    </w:lvl>
+    <w:lvl w:ilvl="5" w:tplc="04070005" w:tentative="1">
+      <w:start w:val="1"/>
+      <w:numFmt w:val="bullet"/>
+      <w:lvlText w:val=""/>
+      <w:lvlJc w:val="left"/>
+      <w:pPr>
+        <w:ind w:left="4320" w:hanging="360"/>
+      </w:pPr>
+      <w:rPr>
+        <w:rFonts w:ascii="Wingdings" w:hAnsi="Wingdings" w:hint="default"/>
+      </w:rPr>
+    </w:lvl>
+    <w:lvl w:ilvl="6" w:tplc="04070001" w:tentative="1">
+      <w:start w:val="1"/>
+      <w:numFmt w:val="bullet"/>
+      <w:lvlText w:val=""/>
+      <w:lvlJc w:val="left"/>
+      <w:pPr>
+        <w:ind w:left="5040" w:hanging="360"/>
+      </w:pPr>
+      <w:rPr>
+        <w:rFonts w:ascii="Symbol" w:hAnsi="Symbol" w:hint="default"/>
+      </w:rPr>
+    </w:lvl>
+    <w:lvl w:ilvl="7" w:tplc="04070003" w:tentative="1">
+      <w:start w:val="1"/>
+      <w:numFmt w:val="bullet"/>
+      <w:lvlText w:val="o"/>
+      <w:lvlJc w:val="left"/>
+      <w:pPr>
+        <w:ind w:left="5760" w:hanging="360"/>
+      </w:pPr>
+      <w:rPr>
+        <w:rFonts w:ascii="Courier New" w:hAnsi="Courier New" w:cs="Courier New" w:hint="default"/>
+      </w:rPr>
+    </w:lvl>
+    <w:lvl w:ilvl="8" w:tplc="04070005" w:tentative="1">
+      <w:start w:val="1"/>
+      <w:numFmt w:val="bullet"/>
+      <w:lvlText w:val=""/>
+      <w:lvlJc w:val="left"/>
+      <w:pPr>
+        <w:ind w:left="6480" w:hanging="360"/>
+      </w:pPr>
+      <w:rPr>
+        <w:rFonts w:ascii="Wingdings" w:hAnsi="Wingdings" w:hint="default"/>
+      </w:rPr>
+    </w:lvl>
+  </w:abstractNum>
+  <w:abstractNum w:abstractNumId="11">
     <w:nsid w:val="53BB7F01"/>
     <w:multiLevelType w:val="hybridMultilevel"/>
     <w:tmpl w:val="2FE6D5C2"/>
@@ -8633,7 +9014,120 @@
       </w:rPr>
     </w:lvl>
   </w:abstractNum>
-  <w:abstractNum w:abstractNumId="9">
+  <w:abstractNum w:abstractNumId="12">
+    <w:nsid w:val="5BBF7336"/>
+    <w:multiLevelType w:val="hybridMultilevel"/>
+    <w:tmpl w:val="7708D286"/>
+    <w:lvl w:ilvl="0" w:tplc="04070001">
+      <w:start w:val="1"/>
+      <w:numFmt w:val="bullet"/>
+      <w:lvlText w:val=""/>
+      <w:lvlJc w:val="left"/>
+      <w:pPr>
+        <w:ind w:left="720" w:hanging="360"/>
+      </w:pPr>
+      <w:rPr>
+        <w:rFonts w:ascii="Symbol" w:hAnsi="Symbol" w:hint="default"/>
+      </w:rPr>
+    </w:lvl>
+    <w:lvl w:ilvl="1" w:tplc="04070003" w:tentative="1">
+      <w:start w:val="1"/>
+      <w:numFmt w:val="bullet"/>
+      <w:lvlText w:val="o"/>
+      <w:lvlJc w:val="left"/>
+      <w:pPr>
+        <w:ind w:left="1440" w:hanging="360"/>
+      </w:pPr>
+      <w:rPr>
+        <w:rFonts w:ascii="Courier New" w:hAnsi="Courier New" w:cs="Courier New" w:hint="default"/>
+      </w:rPr>
+    </w:lvl>
+    <w:lvl w:ilvl="2" w:tplc="04070005" w:tentative="1">
+      <w:start w:val="1"/>
+      <w:numFmt w:val="bullet"/>
+      <w:lvlText w:val=""/>
+      <w:lvlJc w:val="left"/>
+      <w:pPr>
+        <w:ind w:left="2160" w:hanging="360"/>
+      </w:pPr>
+      <w:rPr>
+        <w:rFonts w:ascii="Wingdings" w:hAnsi="Wingdings" w:hint="default"/>
+      </w:rPr>
+    </w:lvl>
+    <w:lvl w:ilvl="3" w:tplc="04070001" w:tentative="1">
+      <w:start w:val="1"/>
+      <w:numFmt w:val="bullet"/>
+      <w:lvlText w:val=""/>
+      <w:lvlJc w:val="left"/>
+      <w:pPr>
+        <w:ind w:left="2880" w:hanging="360"/>
+      </w:pPr>
+      <w:rPr>
+        <w:rFonts w:ascii="Symbol" w:hAnsi="Symbol" w:hint="default"/>
+      </w:rPr>
+    </w:lvl>
+    <w:lvl w:ilvl="4" w:tplc="04070003" w:tentative="1">
+      <w:start w:val="1"/>
+      <w:numFmt w:val="bullet"/>
+      <w:lvlText w:val="o"/>
+      <w:lvlJc w:val="left"/>
+      <w:pPr>
+        <w:ind w:left="3600" w:hanging="360"/>
+      </w:pPr>
+      <w:rPr>
+        <w:rFonts w:ascii="Courier New" w:hAnsi="Courier New" w:cs="Courier New" w:hint="default"/>
+      </w:rPr>
+    </w:lvl>
+    <w:lvl w:ilvl="5" w:tplc="04070005" w:tentative="1">
+      <w:start w:val="1"/>
+      <w:numFmt w:val="bullet"/>
+      <w:lvlText w:val=""/>
+      <w:lvlJc w:val="left"/>
+      <w:pPr>
+        <w:ind w:left="4320" w:hanging="360"/>
+      </w:pPr>
+      <w:rPr>
+        <w:rFonts w:ascii="Wingdings" w:hAnsi="Wingdings" w:hint="default"/>
+      </w:rPr>
+    </w:lvl>
+    <w:lvl w:ilvl="6" w:tplc="04070001" w:tentative="1">
+      <w:start w:val="1"/>
+      <w:numFmt w:val="bullet"/>
+      <w:lvlText w:val=""/>
+      <w:lvlJc w:val="left"/>
+      <w:pPr>
+        <w:ind w:left="5040" w:hanging="360"/>
+      </w:pPr>
+      <w:rPr>
+        <w:rFonts w:ascii="Symbol" w:hAnsi="Symbol" w:hint="default"/>
+      </w:rPr>
+    </w:lvl>
+    <w:lvl w:ilvl="7" w:tplc="04070003" w:tentative="1">
+      <w:start w:val="1"/>
+      <w:numFmt w:val="bullet"/>
+      <w:lvlText w:val="o"/>
+      <w:lvlJc w:val="left"/>
+      <w:pPr>
+        <w:ind w:left="5760" w:hanging="360"/>
+      </w:pPr>
+      <w:rPr>
+        <w:rFonts w:ascii="Courier New" w:hAnsi="Courier New" w:cs="Courier New" w:hint="default"/>
+      </w:rPr>
+    </w:lvl>
+    <w:lvl w:ilvl="8" w:tplc="04070005" w:tentative="1">
+      <w:start w:val="1"/>
+      <w:numFmt w:val="bullet"/>
+      <w:lvlText w:val=""/>
+      <w:lvlJc w:val="left"/>
+      <w:pPr>
+        <w:ind w:left="6480" w:hanging="360"/>
+      </w:pPr>
+      <w:rPr>
+        <w:rFonts w:ascii="Wingdings" w:hAnsi="Wingdings" w:hint="default"/>
+      </w:rPr>
+    </w:lvl>
+  </w:abstractNum>
+  <w:abstractNum w:abstractNumId="13">
     <w:nsid w:val="5E1472A8"/>
     <w:multiLevelType w:val="hybridMultilevel"/>
     <w:tmpl w:val="E2627288"/>
@@ -8746,7 +9240,7 @@
       </w:rPr>
     </w:lvl>
   </w:abstractNum>
-  <w:abstractNum w:abstractNumId="10">
+  <w:abstractNum w:abstractNumId="14">
     <w:nsid w:val="5F713827"/>
     <w:multiLevelType w:val="hybridMultilevel"/>
     <w:tmpl w:val="BD145ECC"/>
@@ -8859,7 +9353,7 @@
       </w:rPr>
     </w:lvl>
   </w:abstractNum>
-  <w:abstractNum w:abstractNumId="11">
+  <w:abstractNum w:abstractNumId="15">
     <w:nsid w:val="60770B87"/>
     <w:multiLevelType w:val="hybridMultilevel"/>
     <w:tmpl w:val="9E8AAF88"/>
@@ -8971,7 +9465,7 @@
       </w:rPr>
     </w:lvl>
   </w:abstractNum>
-  <w:abstractNum w:abstractNumId="12">
+  <w:abstractNum w:abstractNumId="16">
     <w:nsid w:val="650E2947"/>
     <w:multiLevelType w:val="hybridMultilevel"/>
     <w:tmpl w:val="9CB449D0"/>
@@ -9084,7 +9578,120 @@
       </w:rPr>
     </w:lvl>
   </w:abstractNum>
-  <w:abstractNum w:abstractNumId="13">
+  <w:abstractNum w:abstractNumId="17">
+    <w:nsid w:val="654B4AEA"/>
+    <w:multiLevelType w:val="hybridMultilevel"/>
+    <w:tmpl w:val="8E26B99C"/>
+    <w:lvl w:ilvl="0" w:tplc="04070001">
+      <w:start w:val="1"/>
+      <w:numFmt w:val="bullet"/>
+      <w:lvlText w:val=""/>
+      <w:lvlJc w:val="left"/>
+      <w:pPr>
+        <w:ind w:left="720" w:hanging="360"/>
+      </w:pPr>
+      <w:rPr>
+        <w:rFonts w:ascii="Symbol" w:hAnsi="Symbol" w:hint="default"/>
+      </w:rPr>
+    </w:lvl>
+    <w:lvl w:ilvl="1" w:tplc="04070003" w:tentative="1">
+      <w:start w:val="1"/>
+      <w:numFmt w:val="bullet"/>
+      <w:lvlText w:val="o"/>
+      <w:lvlJc w:val="left"/>
+      <w:pPr>
+        <w:ind w:left="1440" w:hanging="360"/>
+      </w:pPr>
+      <w:rPr>
+        <w:rFonts w:ascii="Courier New" w:hAnsi="Courier New" w:cs="Courier New" w:hint="default"/>
+      </w:rPr>
+    </w:lvl>
+    <w:lvl w:ilvl="2" w:tplc="04070005" w:tentative="1">
+      <w:start w:val="1"/>
+      <w:numFmt w:val="bullet"/>
+      <w:lvlText w:val=""/>
+      <w:lvlJc w:val="left"/>
+      <w:pPr>
+        <w:ind w:left="2160" w:hanging="360"/>
+      </w:pPr>
+      <w:rPr>
+        <w:rFonts w:ascii="Wingdings" w:hAnsi="Wingdings" w:hint="default"/>
+      </w:rPr>
+    </w:lvl>
+    <w:lvl w:ilvl="3" w:tplc="04070001" w:tentative="1">
+      <w:start w:val="1"/>
+      <w:numFmt w:val="bullet"/>
+      <w:lvlText w:val=""/>
+      <w:lvlJc w:val="left"/>
+      <w:pPr>
+        <w:ind w:left="2880" w:hanging="360"/>
+      </w:pPr>
+      <w:rPr>
+        <w:rFonts w:ascii="Symbol" w:hAnsi="Symbol" w:hint="default"/>
+      </w:rPr>
+    </w:lvl>
+    <w:lvl w:ilvl="4" w:tplc="04070003" w:tentative="1">
+      <w:start w:val="1"/>
+      <w:numFmt w:val="bullet"/>
+      <w:lvlText w:val="o"/>
+      <w:lvlJc w:val="left"/>
+      <w:pPr>
+        <w:ind w:left="3600" w:hanging="360"/>
+      </w:pPr>
+      <w:rPr>
+        <w:rFonts w:ascii="Courier New" w:hAnsi="Courier New" w:cs="Courier New" w:hint="default"/>
+      </w:rPr>
+    </w:lvl>
+    <w:lvl w:ilvl="5" w:tplc="04070005" w:tentative="1">
+      <w:start w:val="1"/>
+      <w:numFmt w:val="bullet"/>
+      <w:lvlText w:val=""/>
+      <w:lvlJc w:val="left"/>
+      <w:pPr>
+        <w:ind w:left="4320" w:hanging="360"/>
+      </w:pPr>
+      <w:rPr>
+        <w:rFonts w:ascii="Wingdings" w:hAnsi="Wingdings" w:hint="default"/>
+      </w:rPr>
+    </w:lvl>
+    <w:lvl w:ilvl="6" w:tplc="04070001" w:tentative="1">
+      <w:start w:val="1"/>
+      <w:numFmt w:val="bullet"/>
+      <w:lvlText w:val=""/>
+      <w:lvlJc w:val="left"/>
+      <w:pPr>
+        <w:ind w:left="5040" w:hanging="360"/>
+      </w:pPr>
+      <w:rPr>
+        <w:rFonts w:ascii="Symbol" w:hAnsi="Symbol" w:hint="default"/>
+      </w:rPr>
+    </w:lvl>
+    <w:lvl w:ilvl="7" w:tplc="04070003" w:tentative="1">
+      <w:start w:val="1"/>
+      <w:numFmt w:val="bullet"/>
+      <w:lvlText w:val="o"/>
+      <w:lvlJc w:val="left"/>
+      <w:pPr>
+        <w:ind w:left="5760" w:hanging="360"/>
+      </w:pPr>
+      <w:rPr>
+        <w:rFonts w:ascii="Courier New" w:hAnsi="Courier New" w:cs="Courier New" w:hint="default"/>
+      </w:rPr>
+    </w:lvl>
+    <w:lvl w:ilvl="8" w:tplc="04070005" w:tentative="1">
+      <w:start w:val="1"/>
+      <w:numFmt w:val="bullet"/>
+      <w:lvlText w:val=""/>
+      <w:lvlJc w:val="left"/>
+      <w:pPr>
+        <w:ind w:left="6480" w:hanging="360"/>
+      </w:pPr>
+      <w:rPr>
+        <w:rFonts w:ascii="Wingdings" w:hAnsi="Wingdings" w:hint="default"/>
+      </w:rPr>
+    </w:lvl>
+  </w:abstractNum>
+  <w:abstractNum w:abstractNumId="18">
     <w:nsid w:val="66C315C3"/>
     <w:multiLevelType w:val="hybridMultilevel"/>
     <w:tmpl w:val="EF74B96C"/>
@@ -9197,7 +9804,7 @@
       </w:rPr>
     </w:lvl>
   </w:abstractNum>
-  <w:abstractNum w:abstractNumId="14">
+  <w:abstractNum w:abstractNumId="19">
     <w:nsid w:val="68FB34FE"/>
     <w:multiLevelType w:val="hybridMultilevel"/>
     <w:tmpl w:val="7AFEE488"/>
@@ -9310,7 +9917,7 @@
       </w:rPr>
     </w:lvl>
   </w:abstractNum>
-  <w:abstractNum w:abstractNumId="15">
+  <w:abstractNum w:abstractNumId="20">
     <w:nsid w:val="70E966B7"/>
     <w:multiLevelType w:val="hybridMultilevel"/>
     <w:tmpl w:val="A8B25F80"/>
@@ -9423,7 +10030,7 @@
       </w:rPr>
     </w:lvl>
   </w:abstractNum>
-  <w:abstractNum w:abstractNumId="16">
+  <w:abstractNum w:abstractNumId="21">
     <w:nsid w:val="71563A60"/>
     <w:multiLevelType w:val="hybridMultilevel"/>
     <w:tmpl w:val="8ECCBB24"/>
@@ -9536,7 +10143,120 @@
       </w:rPr>
     </w:lvl>
   </w:abstractNum>
-  <w:abstractNum w:abstractNumId="17">
+  <w:abstractNum w:abstractNumId="22">
+    <w:nsid w:val="74F360ED"/>
+    <w:multiLevelType w:val="hybridMultilevel"/>
+    <w:tmpl w:val="5178E3CA"/>
+    <w:lvl w:ilvl="0" w:tplc="04070001">
+      <w:start w:val="1"/>
+      <w:numFmt w:val="bullet"/>
+      <w:lvlText w:val=""/>
+      <w:lvlJc w:val="left"/>
+      <w:pPr>
+        <w:ind w:left="720" w:hanging="360"/>
+      </w:pPr>
+      <w:rPr>
+        <w:rFonts w:ascii="Symbol" w:hAnsi="Symbol" w:hint="default"/>
+      </w:rPr>
+    </w:lvl>
+    <w:lvl w:ilvl="1" w:tplc="04070003" w:tentative="1">
+      <w:start w:val="1"/>
+      <w:numFmt w:val="bullet"/>
+      <w:lvlText w:val="o"/>
+      <w:lvlJc w:val="left"/>
+      <w:pPr>
+        <w:ind w:left="1440" w:hanging="360"/>
+      </w:pPr>
+      <w:rPr>
+        <w:rFonts w:ascii="Courier New" w:hAnsi="Courier New" w:cs="Courier New" w:hint="default"/>
+      </w:rPr>
+    </w:lvl>
+    <w:lvl w:ilvl="2" w:tplc="04070005" w:tentative="1">
+      <w:start w:val="1"/>
+      <w:numFmt w:val="bullet"/>
+      <w:lvlText w:val=""/>
+      <w:lvlJc w:val="left"/>
+      <w:pPr>
+        <w:ind w:left="2160" w:hanging="360"/>
+      </w:pPr>
+      <w:rPr>
+        <w:rFonts w:ascii="Wingdings" w:hAnsi="Wingdings" w:hint="default"/>
+      </w:rPr>
+    </w:lvl>
+    <w:lvl w:ilvl="3" w:tplc="04070001" w:tentative="1">
+      <w:start w:val="1"/>
+      <w:numFmt w:val="bullet"/>
+      <w:lvlText w:val=""/>
+      <w:lvlJc w:val="left"/>
+      <w:pPr>
+        <w:ind w:left="2880" w:hanging="360"/>
+      </w:pPr>
+      <w:rPr>
+        <w:rFonts w:ascii="Symbol" w:hAnsi="Symbol" w:hint="default"/>
+      </w:rPr>
+    </w:lvl>
+    <w:lvl w:ilvl="4" w:tplc="04070003" w:tentative="1">
+      <w:start w:val="1"/>
+      <w:numFmt w:val="bullet"/>
+      <w:lvlText w:val="o"/>
+      <w:lvlJc w:val="left"/>
+      <w:pPr>
+        <w:ind w:left="3600" w:hanging="360"/>
+      </w:pPr>
+      <w:rPr>
+        <w:rFonts w:ascii="Courier New" w:hAnsi="Courier New" w:cs="Courier New" w:hint="default"/>
+      </w:rPr>
+    </w:lvl>
+    <w:lvl w:ilvl="5" w:tplc="04070005" w:tentative="1">
+      <w:start w:val="1"/>
+      <w:numFmt w:val="bullet"/>
+      <w:lvlText w:val=""/>
+      <w:lvlJc w:val="left"/>
+      <w:pPr>
+        <w:ind w:left="4320" w:hanging="360"/>
+      </w:pPr>
+      <w:rPr>
+        <w:rFonts w:ascii="Wingdings" w:hAnsi="Wingdings" w:hint="default"/>
+      </w:rPr>
+    </w:lvl>
+    <w:lvl w:ilvl="6" w:tplc="04070001" w:tentative="1">
+      <w:start w:val="1"/>
+      <w:numFmt w:val="bullet"/>
+      <w:lvlText w:val=""/>
+      <w:lvlJc w:val="left"/>
+      <w:pPr>
+        <w:ind w:left="5040" w:hanging="360"/>
+      </w:pPr>
+      <w:rPr>
+        <w:rFonts w:ascii="Symbol" w:hAnsi="Symbol" w:hint="default"/>
+      </w:rPr>
+    </w:lvl>
+    <w:lvl w:ilvl="7" w:tplc="04070003" w:tentative="1">
+      <w:start w:val="1"/>
+      <w:numFmt w:val="bullet"/>
+      <w:lvlText w:val="o"/>
+      <w:lvlJc w:val="left"/>
+      <w:pPr>
+        <w:ind w:left="5760" w:hanging="360"/>
+      </w:pPr>
+      <w:rPr>
+        <w:rFonts w:ascii="Courier New" w:hAnsi="Courier New" w:cs="Courier New" w:hint="default"/>
+      </w:rPr>
+    </w:lvl>
+    <w:lvl w:ilvl="8" w:tplc="04070005" w:tentative="1">
+      <w:start w:val="1"/>
+      <w:numFmt w:val="bullet"/>
+      <w:lvlText w:val=""/>
+      <w:lvlJc w:val="left"/>
+      <w:pPr>
+        <w:ind w:left="6480" w:hanging="360"/>
+      </w:pPr>
+      <w:rPr>
+        <w:rFonts w:ascii="Wingdings" w:hAnsi="Wingdings" w:hint="default"/>
+      </w:rPr>
+    </w:lvl>
+  </w:abstractNum>
+  <w:abstractNum w:abstractNumId="23">
     <w:nsid w:val="7A183619"/>
     <w:multiLevelType w:val="hybridMultilevel"/>
     <w:tmpl w:val="1BC480BA"/>
@@ -9649,59 +10369,423 @@
       </w:rPr>
     </w:lvl>
   </w:abstractNum>
+  <w:abstractNum w:abstractNumId="24">
+    <w:nsid w:val="7E5378CA"/>
+    <w:multiLevelType w:val="hybridMultilevel"/>
+    <w:tmpl w:val="47504F44"/>
+    <w:lvl w:ilvl="0" w:tplc="A1780BAE">
+      <w:numFmt w:val="bullet"/>
+      <w:lvlText w:val="-"/>
+      <w:lvlJc w:val="left"/>
+      <w:pPr>
+        <w:ind w:left="1080" w:hanging="360"/>
+      </w:pPr>
+      <w:rPr>
+        <w:rFonts w:ascii="Calibri" w:eastAsiaTheme="minorHAnsi" w:hAnsi="Calibri" w:cstheme="minorBidi" w:hint="default"/>
+      </w:rPr>
+    </w:lvl>
+    <w:lvl w:ilvl="1" w:tplc="04070003" w:tentative="1">
+      <w:start w:val="1"/>
+      <w:numFmt w:val="bullet"/>
+      <w:lvlText w:val="o"/>
+      <w:lvlJc w:val="left"/>
+      <w:pPr>
+        <w:ind w:left="1800" w:hanging="360"/>
+      </w:pPr>
+      <w:rPr>
+        <w:rFonts w:ascii="Courier New" w:hAnsi="Courier New" w:cs="Courier New" w:hint="default"/>
+      </w:rPr>
+    </w:lvl>
+    <w:lvl w:ilvl="2" w:tplc="04070005" w:tentative="1">
+      <w:start w:val="1"/>
+      <w:numFmt w:val="bullet"/>
+      <w:lvlText w:val=""/>
+      <w:lvlJc w:val="left"/>
+      <w:pPr>
+        <w:ind w:left="2520" w:hanging="360"/>
+      </w:pPr>
+      <w:rPr>
+        <w:rFonts w:ascii="Wingdings" w:hAnsi="Wingdings" w:hint="default"/>
+      </w:rPr>
+    </w:lvl>
+    <w:lvl w:ilvl="3" w:tplc="04070001" w:tentative="1">
+      <w:start w:val="1"/>
+      <w:numFmt w:val="bullet"/>
+      <w:lvlText w:val=""/>
+      <w:lvlJc w:val="left"/>
+      <w:pPr>
+        <w:ind w:left="3240" w:hanging="360"/>
+      </w:pPr>
+      <w:rPr>
+        <w:rFonts w:ascii="Symbol" w:hAnsi="Symbol" w:hint="default"/>
+      </w:rPr>
+    </w:lvl>
+    <w:lvl w:ilvl="4" w:tplc="04070003" w:tentative="1">
+      <w:start w:val="1"/>
+      <w:numFmt w:val="bullet"/>
+      <w:lvlText w:val="o"/>
+      <w:lvlJc w:val="left"/>
+      <w:pPr>
+        <w:ind w:left="3960" w:hanging="360"/>
+      </w:pPr>
+      <w:rPr>
+        <w:rFonts w:ascii="Courier New" w:hAnsi="Courier New" w:cs="Courier New" w:hint="default"/>
+      </w:rPr>
+    </w:lvl>
+    <w:lvl w:ilvl="5" w:tplc="04070005" w:tentative="1">
+      <w:start w:val="1"/>
+      <w:numFmt w:val="bullet"/>
+      <w:lvlText w:val=""/>
+      <w:lvlJc w:val="left"/>
+      <w:pPr>
+        <w:ind w:left="4680" w:hanging="360"/>
+      </w:pPr>
+      <w:rPr>
+        <w:rFonts w:ascii="Wingdings" w:hAnsi="Wingdings" w:hint="default"/>
+      </w:rPr>
+    </w:lvl>
+    <w:lvl w:ilvl="6" w:tplc="04070001" w:tentative="1">
+      <w:start w:val="1"/>
+      <w:numFmt w:val="bullet"/>
+      <w:lvlText w:val=""/>
+      <w:lvlJc w:val="left"/>
+      <w:pPr>
+        <w:ind w:left="5400" w:hanging="360"/>
+      </w:pPr>
+      <w:rPr>
+        <w:rFonts w:ascii="Symbol" w:hAnsi="Symbol" w:hint="default"/>
+      </w:rPr>
+    </w:lvl>
+    <w:lvl w:ilvl="7" w:tplc="04070003" w:tentative="1">
+      <w:start w:val="1"/>
+      <w:numFmt w:val="bullet"/>
+      <w:lvlText w:val="o"/>
+      <w:lvlJc w:val="left"/>
+      <w:pPr>
+        <w:ind w:left="6120" w:hanging="360"/>
+      </w:pPr>
+      <w:rPr>
+        <w:rFonts w:ascii="Courier New" w:hAnsi="Courier New" w:cs="Courier New" w:hint="default"/>
+      </w:rPr>
+    </w:lvl>
+    <w:lvl w:ilvl="8" w:tplc="04070005" w:tentative="1">
+      <w:start w:val="1"/>
+      <w:numFmt w:val="bullet"/>
+      <w:lvlText w:val=""/>
+      <w:lvlJc w:val="left"/>
+      <w:pPr>
+        <w:ind w:left="6840" w:hanging="360"/>
+      </w:pPr>
+      <w:rPr>
+        <w:rFonts w:ascii="Wingdings" w:hAnsi="Wingdings" w:hint="default"/>
+      </w:rPr>
+    </w:lvl>
+  </w:abstractNum>
+  <w:abstractNum w:abstractNumId="25">
+    <w:nsid w:val="7E902CA6"/>
+    <w:multiLevelType w:val="hybridMultilevel"/>
+    <w:tmpl w:val="4906FA36"/>
+    <w:lvl w:ilvl="0" w:tplc="04070001">
+      <w:start w:val="1"/>
+      <w:numFmt w:val="bullet"/>
+      <w:lvlText w:val=""/>
+      <w:lvlJc w:val="left"/>
+      <w:pPr>
+        <w:ind w:left="720" w:hanging="360"/>
+      </w:pPr>
+      <w:rPr>
+        <w:rFonts w:ascii="Symbol" w:hAnsi="Symbol" w:hint="default"/>
+      </w:rPr>
+    </w:lvl>
+    <w:lvl w:ilvl="1" w:tplc="04070003" w:tentative="1">
+      <w:start w:val="1"/>
+      <w:numFmt w:val="bullet"/>
+      <w:lvlText w:val="o"/>
+      <w:lvlJc w:val="left"/>
+      <w:pPr>
+        <w:ind w:left="1440" w:hanging="360"/>
+      </w:pPr>
+      <w:rPr>
+        <w:rFonts w:ascii="Courier New" w:hAnsi="Courier New" w:cs="Courier New" w:hint="default"/>
+      </w:rPr>
+    </w:lvl>
+    <w:lvl w:ilvl="2" w:tplc="04070005" w:tentative="1">
+      <w:start w:val="1"/>
+      <w:numFmt w:val="bullet"/>
+      <w:lvlText w:val=""/>
+      <w:lvlJc w:val="left"/>
+      <w:pPr>
+        <w:ind w:left="2160" w:hanging="360"/>
+      </w:pPr>
+      <w:rPr>
+        <w:rFonts w:ascii="Wingdings" w:hAnsi="Wingdings" w:hint="default"/>
+      </w:rPr>
+    </w:lvl>
+    <w:lvl w:ilvl="3" w:tplc="04070001" w:tentative="1">
+      <w:start w:val="1"/>
+      <w:numFmt w:val="bullet"/>
+      <w:lvlText w:val=""/>
+      <w:lvlJc w:val="left"/>
+      <w:pPr>
+        <w:ind w:left="2880" w:hanging="360"/>
+      </w:pPr>
+      <w:rPr>
+        <w:rFonts w:ascii="Symbol" w:hAnsi="Symbol" w:hint="default"/>
+      </w:rPr>
+    </w:lvl>
+    <w:lvl w:ilvl="4" w:tplc="04070003" w:tentative="1">
+      <w:start w:val="1"/>
+      <w:numFmt w:val="bullet"/>
+      <w:lvlText w:val="o"/>
+      <w:lvlJc w:val="left"/>
+      <w:pPr>
+        <w:ind w:left="3600" w:hanging="360"/>
+      </w:pPr>
+      <w:rPr>
+        <w:rFonts w:ascii="Courier New" w:hAnsi="Courier New" w:cs="Courier New" w:hint="default"/>
+      </w:rPr>
+    </w:lvl>
+    <w:lvl w:ilvl="5" w:tplc="04070005" w:tentative="1">
+      <w:start w:val="1"/>
+      <w:numFmt w:val="bullet"/>
+      <w:lvlText w:val=""/>
+      <w:lvlJc w:val="left"/>
+      <w:pPr>
+        <w:ind w:left="4320" w:hanging="360"/>
+      </w:pPr>
+      <w:rPr>
+        <w:rFonts w:ascii="Wingdings" w:hAnsi="Wingdings" w:hint="default"/>
+      </w:rPr>
+    </w:lvl>
+    <w:lvl w:ilvl="6" w:tplc="04070001" w:tentative="1">
+      <w:start w:val="1"/>
+      <w:numFmt w:val="bullet"/>
+      <w:lvlText w:val=""/>
+      <w:lvlJc w:val="left"/>
+      <w:pPr>
+        <w:ind w:left="5040" w:hanging="360"/>
+      </w:pPr>
+      <w:rPr>
+        <w:rFonts w:ascii="Symbol" w:hAnsi="Symbol" w:hint="default"/>
+      </w:rPr>
+    </w:lvl>
+    <w:lvl w:ilvl="7" w:tplc="04070003" w:tentative="1">
+      <w:start w:val="1"/>
+      <w:numFmt w:val="bullet"/>
+      <w:lvlText w:val="o"/>
+      <w:lvlJc w:val="left"/>
+      <w:pPr>
+        <w:ind w:left="5760" w:hanging="360"/>
+      </w:pPr>
+      <w:rPr>
+        <w:rFonts w:ascii="Courier New" w:hAnsi="Courier New" w:cs="Courier New" w:hint="default"/>
+      </w:rPr>
+    </w:lvl>
+    <w:lvl w:ilvl="8" w:tplc="04070005" w:tentative="1">
+      <w:start w:val="1"/>
+      <w:numFmt w:val="bullet"/>
+      <w:lvlText w:val=""/>
+      <w:lvlJc w:val="left"/>
+      <w:pPr>
+        <w:ind w:left="6480" w:hanging="360"/>
+      </w:pPr>
+      <w:rPr>
+        <w:rFonts w:ascii="Wingdings" w:hAnsi="Wingdings" w:hint="default"/>
+      </w:rPr>
+    </w:lvl>
+  </w:abstractNum>
+  <w:abstractNum w:abstractNumId="26">
+    <w:nsid w:val="7EBE265A"/>
+    <w:multiLevelType w:val="hybridMultilevel"/>
+    <w:tmpl w:val="F9F6ECBE"/>
+    <w:lvl w:ilvl="0" w:tplc="A1780BAE">
+      <w:numFmt w:val="bullet"/>
+      <w:lvlText w:val="-"/>
+      <w:lvlJc w:val="left"/>
+      <w:pPr>
+        <w:ind w:left="1080" w:hanging="360"/>
+      </w:pPr>
+      <w:rPr>
+        <w:rFonts w:ascii="Calibri" w:eastAsiaTheme="minorHAnsi" w:hAnsi="Calibri" w:cstheme="minorBidi" w:hint="default"/>
+      </w:rPr>
+    </w:lvl>
+    <w:lvl w:ilvl="1" w:tplc="04070003" w:tentative="1">
+      <w:start w:val="1"/>
+      <w:numFmt w:val="bullet"/>
+      <w:lvlText w:val="o"/>
+      <w:lvlJc w:val="left"/>
+      <w:pPr>
+        <w:ind w:left="1800" w:hanging="360"/>
+      </w:pPr>
+      <w:rPr>
+        <w:rFonts w:ascii="Courier New" w:hAnsi="Courier New" w:cs="Courier New" w:hint="default"/>
+      </w:rPr>
+    </w:lvl>
+    <w:lvl w:ilvl="2" w:tplc="04070005" w:tentative="1">
+      <w:start w:val="1"/>
+      <w:numFmt w:val="bullet"/>
+      <w:lvlText w:val=""/>
+      <w:lvlJc w:val="left"/>
+      <w:pPr>
+        <w:ind w:left="2520" w:hanging="360"/>
+      </w:pPr>
+      <w:rPr>
+        <w:rFonts w:ascii="Wingdings" w:hAnsi="Wingdings" w:hint="default"/>
+      </w:rPr>
+    </w:lvl>
+    <w:lvl w:ilvl="3" w:tplc="04070001" w:tentative="1">
+      <w:start w:val="1"/>
+      <w:numFmt w:val="bullet"/>
+      <w:lvlText w:val=""/>
+      <w:lvlJc w:val="left"/>
+      <w:pPr>
+        <w:ind w:left="3240" w:hanging="360"/>
+      </w:pPr>
+      <w:rPr>
+        <w:rFonts w:ascii="Symbol" w:hAnsi="Symbol" w:hint="default"/>
+      </w:rPr>
+    </w:lvl>
+    <w:lvl w:ilvl="4" w:tplc="04070003" w:tentative="1">
+      <w:start w:val="1"/>
+      <w:numFmt w:val="bullet"/>
+      <w:lvlText w:val="o"/>
+      <w:lvlJc w:val="left"/>
+      <w:pPr>
+        <w:ind w:left="3960" w:hanging="360"/>
+      </w:pPr>
+      <w:rPr>
+        <w:rFonts w:ascii="Courier New" w:hAnsi="Courier New" w:cs="Courier New" w:hint="default"/>
+      </w:rPr>
+    </w:lvl>
+    <w:lvl w:ilvl="5" w:tplc="04070005" w:tentative="1">
+      <w:start w:val="1"/>
+      <w:numFmt w:val="bullet"/>
+      <w:lvlText w:val=""/>
+      <w:lvlJc w:val="left"/>
+      <w:pPr>
+        <w:ind w:left="4680" w:hanging="360"/>
+      </w:pPr>
+      <w:rPr>
+        <w:rFonts w:ascii="Wingdings" w:hAnsi="Wingdings" w:hint="default"/>
+      </w:rPr>
+    </w:lvl>
+    <w:lvl w:ilvl="6" w:tplc="04070001" w:tentative="1">
+      <w:start w:val="1"/>
+      <w:numFmt w:val="bullet"/>
+      <w:lvlText w:val=""/>
+      <w:lvlJc w:val="left"/>
+      <w:pPr>
+        <w:ind w:left="5400" w:hanging="360"/>
+      </w:pPr>
+      <w:rPr>
+        <w:rFonts w:ascii="Symbol" w:hAnsi="Symbol" w:hint="default"/>
+      </w:rPr>
+    </w:lvl>
+    <w:lvl w:ilvl="7" w:tplc="04070003" w:tentative="1">
+      <w:start w:val="1"/>
+      <w:numFmt w:val="bullet"/>
+      <w:lvlText w:val="o"/>
+      <w:lvlJc w:val="left"/>
+      <w:pPr>
+        <w:ind w:left="6120" w:hanging="360"/>
+      </w:pPr>
+      <w:rPr>
+        <w:rFonts w:ascii="Courier New" w:hAnsi="Courier New" w:cs="Courier New" w:hint="default"/>
+      </w:rPr>
+    </w:lvl>
+    <w:lvl w:ilvl="8" w:tplc="04070005" w:tentative="1">
+      <w:start w:val="1"/>
+      <w:numFmt w:val="bullet"/>
+      <w:lvlText w:val=""/>
+      <w:lvlJc w:val="left"/>
+      <w:pPr>
+        <w:ind w:left="6840" w:hanging="360"/>
+      </w:pPr>
+      <w:rPr>
+        <w:rFonts w:ascii="Wingdings" w:hAnsi="Wingdings" w:hint="default"/>
+      </w:rPr>
+    </w:lvl>
+  </w:abstractNum>
   <w:num w:numId="1">
-    <w:abstractNumId w:val="17"/>
+    <w:abstractNumId w:val="23"/>
   </w:num>
   <w:num w:numId="2">
-    <w:abstractNumId w:val="15"/>
+    <w:abstractNumId w:val="20"/>
   </w:num>
   <w:num w:numId="3">
-    <w:abstractNumId w:val="3"/>
+    <w:abstractNumId w:val="4"/>
   </w:num>
   <w:num w:numId="4">
-    <w:abstractNumId w:val="6"/>
+    <w:abstractNumId w:val="8"/>
   </w:num>
   <w:num w:numId="5">
-    <w:abstractNumId w:val="10"/>
+    <w:abstractNumId w:val="14"/>
   </w:num>
   <w:num w:numId="6">
-    <w:abstractNumId w:val="9"/>
+    <w:abstractNumId w:val="13"/>
   </w:num>
   <w:num w:numId="7">
     <w:abstractNumId w:val="0"/>
   </w:num>
   <w:num w:numId="8">
-    <w:abstractNumId w:val="8"/>
+    <w:abstractNumId w:val="11"/>
   </w:num>
   <w:num w:numId="9">
-    <w:abstractNumId w:val="14"/>
+    <w:abstractNumId w:val="19"/>
   </w:num>
   <w:num w:numId="10">
+    <w:abstractNumId w:val="2"/>
+  </w:num>
+  <w:num w:numId="11">
+    <w:abstractNumId w:val="16"/>
+  </w:num>
+  <w:num w:numId="12">
+    <w:abstractNumId w:val="18"/>
+  </w:num>
+  <w:num w:numId="13">
+    <w:abstractNumId w:val="9"/>
+  </w:num>
+  <w:num w:numId="14">
+    <w:abstractNumId w:val="21"/>
+  </w:num>
+  <w:num w:numId="15">
+    <w:abstractNumId w:val="3"/>
+  </w:num>
+  <w:num w:numId="16">
+    <w:abstractNumId w:val="5"/>
+  </w:num>
+  <w:num w:numId="17">
+    <w:abstractNumId w:val="15"/>
+  </w:num>
+  <w:num w:numId="18">
+    <w:abstractNumId w:val="7"/>
+  </w:num>
+  <w:num w:numId="19">
     <w:abstractNumId w:val="1"/>
   </w:num>
-  <w:num w:numId="11">
+  <w:num w:numId="20">
+    <w:abstractNumId w:val="24"/>
+  </w:num>
+  <w:num w:numId="21">
+    <w:abstractNumId w:val="26"/>
+  </w:num>
+  <w:num w:numId="22">
+    <w:abstractNumId w:val="25"/>
+  </w:num>
+  <w:num w:numId="23">
+    <w:abstractNumId w:val="17"/>
+  </w:num>
+  <w:num w:numId="24">
+    <w:abstractNumId w:val="22"/>
+  </w:num>
+  <w:num w:numId="25">
+    <w:abstractNumId w:val="6"/>
+  </w:num>
+  <w:num w:numId="26">
+    <w:abstractNumId w:val="10"/>
+  </w:num>
+  <w:num w:numId="27">
     <w:abstractNumId w:val="12"/>
-  </w:num>
-  <w:num w:numId="12">
-    <w:abstractNumId w:val="13"/>
-  </w:num>
-  <w:num w:numId="13">
-    <w:abstractNumId w:val="7"/>
-  </w:num>
-  <w:num w:numId="14">
-    <w:abstractNumId w:val="16"/>
-  </w:num>
-  <w:num w:numId="15">
-    <w:abstractNumId w:val="2"/>
-  </w:num>
-  <w:num w:numId="16">
-    <w:abstractNumId w:val="4"/>
-  </w:num>
-  <w:num w:numId="17">
-    <w:abstractNumId w:val="11"/>
-  </w:num>
-  <w:num w:numId="18">
-    <w:abstractNumId w:val="5"/>
   </w:num>
 </w:numbering>
 </file>
@@ -9933,6 +11017,30 @@
       <w:rFonts w:asciiTheme="majorHAnsi" w:eastAsiaTheme="majorEastAsia" w:hAnsiTheme="majorHAnsi" w:cstheme="majorBidi"/>
       <w:b/>
       <w:bCs/>
+      <w:color w:val="4F81BD" w:themeColor="accent1"/>
+    </w:rPr>
+  </w:style>
+  <w:style w:type="paragraph" w:styleId="berschrift4">
+    <w:name w:val="heading 4"/>
+    <w:basedOn w:val="Standard"/>
+    <w:next w:val="Standard"/>
+    <w:link w:val="berschrift4Zchn"/>
+    <w:uiPriority w:val="9"/>
+    <w:unhideWhenUsed/>
+    <w:qFormat/>
+    <w:rsid w:val="007A3F9B"/>
+    <w:pPr>
+      <w:keepNext/>
+      <w:keepLines/>
+      <w:spacing w:before="200" w:after="0"/>
+      <w:outlineLvl w:val="3"/>
+    </w:pPr>
+    <w:rPr>
+      <w:rFonts w:asciiTheme="majorHAnsi" w:eastAsiaTheme="majorEastAsia" w:hAnsiTheme="majorHAnsi" w:cstheme="majorBidi"/>
+      <w:b/>
+      <w:bCs/>
+      <w:i/>
+      <w:iCs/>
       <w:color w:val="4F81BD" w:themeColor="accent1"/>
     </w:rPr>
   </w:style>
@@ -10283,6 +11391,21 @@
       <w:rFonts w:eastAsiaTheme="minorEastAsia"/>
     </w:rPr>
   </w:style>
+  <w:style w:type="character" w:customStyle="1" w:styleId="berschrift4Zchn">
+    <w:name w:val="Überschrift 4 Zchn"/>
+    <w:basedOn w:val="Absatz-Standardschriftart"/>
+    <w:link w:val="berschrift4"/>
+    <w:uiPriority w:val="9"/>
+    <w:rsid w:val="007A3F9B"/>
+    <w:rPr>
+      <w:rFonts w:asciiTheme="majorHAnsi" w:eastAsiaTheme="majorEastAsia" w:hAnsiTheme="majorHAnsi" w:cstheme="majorBidi"/>
+      <w:b/>
+      <w:bCs/>
+      <w:i/>
+      <w:iCs/>
+      <w:color w:val="4F81BD" w:themeColor="accent1"/>
+    </w:rPr>
+  </w:style>
 </w:styles>
 </file>
 
@@ -10318,67 +11441,6 @@
         </w:p>
       </w:docPartBody>
     </w:docPart>
-    <w:docPart>
-      <w:docPartPr>
-        <w:name w:val="DB04D547F278484EA179A4AF87C2A86F"/>
-        <w:category>
-          <w:name w:val="Allgemein"/>
-          <w:gallery w:val="placeholder"/>
-        </w:category>
-        <w:types>
-          <w:type w:val="bbPlcHdr"/>
-        </w:types>
-        <w:behaviors>
-          <w:behavior w:val="content"/>
-        </w:behaviors>
-        <w:guid w:val="{5D4F6920-31B3-4E68-AFE0-0FB691BC81B8}"/>
-      </w:docPartPr>
-      <w:docPartBody>
-        <w:p>
-          <w:pPr>
-            <w:pStyle w:val="DB04D547F278484EA179A4AF87C2A86F"/>
-          </w:pPr>
-          <w:r>
-            <w:rPr>
-              <w:rFonts w:asciiTheme="majorHAnsi" w:eastAsiaTheme="majorEastAsia" w:hAnsiTheme="majorHAnsi" w:cstheme="majorBidi"/>
-              <w:color w:val="4F81BD" w:themeColor="accent1"/>
-              <w:sz w:val="80"/>
-              <w:szCs w:val="80"/>
-            </w:rPr>
-            <w:t>[Geben Sie den Titel des Dokuments ein]</w:t>
-          </w:r>
-        </w:p>
-      </w:docPartBody>
-    </w:docPart>
-    <w:docPart>
-      <w:docPartPr>
-        <w:name w:val="147902E23BBF4EE3A6AB9391955ABD95"/>
-        <w:category>
-          <w:name w:val="Allgemein"/>
-          <w:gallery w:val="placeholder"/>
-        </w:category>
-        <w:types>
-          <w:type w:val="bbPlcHdr"/>
-        </w:types>
-        <w:behaviors>
-          <w:behavior w:val="content"/>
-        </w:behaviors>
-        <w:guid w:val="{D6A4A7F9-5CA8-420D-9C43-82BB988A55F2}"/>
-      </w:docPartPr>
-      <w:docPartBody>
-        <w:p>
-          <w:pPr>
-            <w:pStyle w:val="147902E23BBF4EE3A6AB9391955ABD95"/>
-          </w:pPr>
-          <w:r>
-            <w:rPr>
-              <w:rFonts w:asciiTheme="majorHAnsi" w:eastAsiaTheme="majorEastAsia" w:hAnsiTheme="majorHAnsi" w:cstheme="majorBidi"/>
-            </w:rPr>
-            <w:t>[Geben Sie den Untertitel des Dokuments ein]</w:t>
-          </w:r>
-        </w:p>
-      </w:docPartBody>
-    </w:docPart>
   </w:docParts>
 </w:glossaryDocument>
 </file>
@@ -10397,14 +11459,14 @@
     <w:charset w:val="00"/>
     <w:family w:val="roman"/>
     <w:pitch w:val="variable"/>
-    <w:sig w:usb0="20002A87" w:usb1="80000000" w:usb2="00000008" w:usb3="00000000" w:csb0="000001FF" w:csb1="00000000"/>
+    <w:sig w:usb0="E0002AEF" w:usb1="C0007841" w:usb2="00000009" w:usb3="00000000" w:csb0="000001FF" w:csb1="00000000"/>
   </w:font>
   <w:font w:name="Courier New">
     <w:panose1 w:val="02070309020205020404"/>
     <w:charset w:val="00"/>
     <w:family w:val="modern"/>
     <w:pitch w:val="fixed"/>
-    <w:sig w:usb0="20002A87" w:usb1="80000000" w:usb2="00000008" w:usb3="00000000" w:csb0="000001FF" w:csb1="00000000"/>
+    <w:sig w:usb0="E0002AFF" w:usb1="C0007843" w:usb2="00000009" w:usb3="00000000" w:csb0="000001FF" w:csb1="00000000"/>
   </w:font>
   <w:font w:name="Wingdings">
     <w:panose1 w:val="05000000000000000000"/>
@@ -10451,6 +11513,8 @@
     <w:rsidRoot w:val="005A6D09"/>
     <w:rsid w:val="001A6E8A"/>
     <w:rsid w:val="005A6D09"/>
+    <w:rsid w:val="00AD4AFC"/>
+    <w:rsid w:val="00B9722D"/>
     <w:rsid w:val="00EE4185"/>
   </w:rsids>
   <m:mathPr>

</xml_diff>